<commit_message>
last few changes such as table colors
</commit_message>
<xml_diff>
--- a/Documentation.docx
+++ b/Documentation.docx
@@ -11,31 +11,49 @@
           <w:u w:val="single"/>
         </w:rPr>
       </w:pPr>
+      <w:proofErr w:type="spellStart"/>
       <w:r>
         <w:rPr>
           <w:b/>
           <w:sz w:val="28"/>
           <w:u w:val="single"/>
         </w:rPr>
-        <w:t>ERSWebApp Documentation</w:t>
-      </w:r>
-    </w:p>
-    <w:p>
-      <w:pPr>
+        <w:t>ERSWebApp</w:t>
+      </w:r>
+      <w:proofErr w:type="spellEnd"/>
+      <w:r>
         <w:rPr>
           <w:b/>
-        </w:rPr>
-      </w:pPr>
-      <w:r>
+          <w:sz w:val="28"/>
+          <w:u w:val="single"/>
+        </w:rPr>
+        <w:t xml:space="preserve"> Documentation</w:t>
+      </w:r>
+    </w:p>
+    <w:p>
+      <w:pPr>
         <w:rPr>
           <w:b/>
         </w:rPr>
+      </w:pPr>
+      <w:r>
+        <w:rPr>
+          <w:b/>
+        </w:rPr>
         <w:t>Installation</w:t>
       </w:r>
     </w:p>
     <w:p>
       <w:r>
-        <w:t>The ERSWebApp depends upon the following being installed before it can be used:</w:t>
+        <w:t xml:space="preserve">The </w:t>
+      </w:r>
+      <w:proofErr w:type="spellStart"/>
+      <w:r>
+        <w:t>ERSWebApp</w:t>
+      </w:r>
+      <w:proofErr w:type="spellEnd"/>
+      <w:r>
+        <w:t xml:space="preserve"> depends upon the following being installed before it can be used:</w:t>
       </w:r>
     </w:p>
     <w:p>
@@ -88,11 +106,24 @@
     </w:p>
     <w:p>
       <w:r>
-        <w:t>There are a few additional steps required to run Node.js on the current work environment. Firstly, Node.js’s installed directory should be within your “</w:t>
-      </w:r>
-      <w:r>
-        <w:t>C:\local_it</w:t>
-      </w:r>
+        <w:t xml:space="preserve">There are a few additional steps required to run Node.js on the current work environment. Firstly, </w:t>
+      </w:r>
+      <w:proofErr w:type="spellStart"/>
+      <w:r>
+        <w:t>Node.js’s</w:t>
+      </w:r>
+      <w:proofErr w:type="spellEnd"/>
+      <w:r>
+        <w:t xml:space="preserve"> installed directory should be within your “</w:t>
+      </w:r>
+      <w:r>
+        <w:t>C:\</w:t>
+      </w:r>
+      <w:proofErr w:type="spellStart"/>
+      <w:r>
+        <w:t>local_it</w:t>
+      </w:r>
+      <w:proofErr w:type="spellEnd"/>
       <w:r>
         <w:t xml:space="preserve">” directory along with the “Add to PATH” option checked during installation (this can be added manually if missed during installation). </w:t>
       </w:r>
@@ -102,13 +133,42 @@
         <w:ind w:firstLine="720"/>
       </w:pPr>
       <w:r>
-        <w:t>After this, the Node config file has to be set up to make sure it has the correct WBS proxy settings allowed long with ensuring all packages are installed within the “</w:t>
-      </w:r>
-      <w:r>
-        <w:t>C:\local_it</w:t>
-      </w:r>
-      <w:r>
-        <w:t>” directory rather than the user profile’s AppData folder by default as this causes issues with the network profile space. To achieve this, create a file within BOTH your normal AND admin accounts “Documents” folder called “.npmrc” and input the following lines:</w:t>
+        <w:t xml:space="preserve">After this, the Node </w:t>
+      </w:r>
+      <w:proofErr w:type="spellStart"/>
+      <w:r>
+        <w:t>config</w:t>
+      </w:r>
+      <w:proofErr w:type="spellEnd"/>
+      <w:r>
+        <w:t xml:space="preserve"> file has to be set up to make sure it has the correct WBS proxy settings allowed long with ensuring all packages are installed within the “</w:t>
+      </w:r>
+      <w:r>
+        <w:t>C:\</w:t>
+      </w:r>
+      <w:proofErr w:type="spellStart"/>
+      <w:r>
+        <w:t>local_it</w:t>
+      </w:r>
+      <w:proofErr w:type="spellEnd"/>
+      <w:r>
+        <w:t xml:space="preserve">” directory rather than the user profile’s </w:t>
+      </w:r>
+      <w:proofErr w:type="spellStart"/>
+      <w:r>
+        <w:t>AppData</w:t>
+      </w:r>
+      <w:proofErr w:type="spellEnd"/>
+      <w:r>
+        <w:t xml:space="preserve"> folder by default as this causes issues with the network profile space. To achieve this, create a file within BOTH your normal AND admin accounts “Documents” folder called “.</w:t>
+      </w:r>
+      <w:proofErr w:type="spellStart"/>
+      <w:r>
+        <w:t>npmrc</w:t>
+      </w:r>
+      <w:proofErr w:type="spellEnd"/>
+      <w:r>
+        <w:t>” and input the following lines:</w:t>
       </w:r>
     </w:p>
     <w:bookmarkStart w:id="0" w:name="_MON_1610864492"/>
@@ -138,44 +198,179 @@
           <v:shape id="_x0000_i1025" type="#_x0000_t75" style="width:451.5pt;height:67.5pt" o:ole="">
             <v:imagedata r:id="rId5" o:title=""/>
           </v:shape>
-          <o:OLEObject Type="Embed" ProgID="Word.OpenDocumentText.12" ShapeID="_x0000_i1025" DrawAspect="Content" ObjectID="_1610967009" r:id="rId6"/>
+          <o:OLEObject Type="Embed" ProgID="Word.OpenDocumentText.12" ShapeID="_x0000_i1025" DrawAspect="Content" ObjectID="_1611988557" r:id="rId6"/>
         </w:object>
       </w:r>
     </w:p>
     <w:p>
       <w:r>
         <w:tab/>
-        <w:t>The easiest method of creating a file writing is to open a text document using Notepad, copy the lines above in, go to “Save As”, set “Save as type” to “All Files” and set the name to “.npmrc”. As mentioned, it’s important to do this for both of your normal AND admin accounts as the building of npm will be done through your normal account but the downloading of packages will be through your admin account. To test this is set up correctly, use the command “npm --version” in PowerShell for both normal and Admin versions and you should retrieve the version number (6.4.1 at the time of writing).</w:t>
+        <w:t xml:space="preserve">The easiest method of creating a file writing is to open a text document using Notepad, copy the lines above in, </w:t>
+      </w:r>
+      <w:proofErr w:type="gramStart"/>
+      <w:r>
+        <w:t>go to “Save As”, set “Save as type” to “All Files”</w:t>
+      </w:r>
+      <w:proofErr w:type="gramEnd"/>
+      <w:r>
+        <w:t xml:space="preserve"> and set the name to “.</w:t>
+      </w:r>
+      <w:proofErr w:type="spellStart"/>
+      <w:r>
+        <w:t>npmrc</w:t>
+      </w:r>
+      <w:proofErr w:type="spellEnd"/>
+      <w:r>
+        <w:t xml:space="preserve">”. As mentioned, it’s important to do this for both of your normal AND admin accounts as the building of </w:t>
+      </w:r>
+      <w:proofErr w:type="spellStart"/>
+      <w:r>
+        <w:t>npm</w:t>
+      </w:r>
+      <w:proofErr w:type="spellEnd"/>
+      <w:r>
+        <w:t xml:space="preserve"> will be done through your normal account but the downloading of packages will be through your admin account. To test this is set up correctly, use the command “</w:t>
+      </w:r>
+      <w:proofErr w:type="spellStart"/>
+      <w:r>
+        <w:t>npm</w:t>
+      </w:r>
+      <w:proofErr w:type="spellEnd"/>
+      <w:r>
+        <w:t xml:space="preserve"> --version” in PowerShell for both normal and Admin versions and you should retrieve the version number (6.4.1 at the time of writing).</w:t>
       </w:r>
     </w:p>
     <w:p>
       <w:r>
         <w:tab/>
-        <w:t>Once set up, we need to restore the NuGet and npm packages the web app depends upon. To restore the NuGet packages, cd to “</w:t>
+        <w:t xml:space="preserve">Once set up, we need to restore the </w:t>
+      </w:r>
+      <w:proofErr w:type="spellStart"/>
+      <w:r>
+        <w:t>NuGet</w:t>
+      </w:r>
+      <w:proofErr w:type="spellEnd"/>
+      <w:r>
+        <w:t xml:space="preserve"> and </w:t>
+      </w:r>
+      <w:proofErr w:type="spellStart"/>
+      <w:r>
+        <w:t>npm</w:t>
+      </w:r>
+      <w:proofErr w:type="spellEnd"/>
+      <w:r>
+        <w:t xml:space="preserve"> packages the web app depends upon. To restore the </w:t>
+      </w:r>
+      <w:proofErr w:type="spellStart"/>
+      <w:r>
+        <w:t>NuGet</w:t>
+      </w:r>
+      <w:proofErr w:type="spellEnd"/>
+      <w:r>
+        <w:t xml:space="preserve"> packages, cd to “</w:t>
       </w:r>
       <w:r>
         <w:t>C:\Source\</w:t>
       </w:r>
+      <w:proofErr w:type="spellStart"/>
       <w:r>
         <w:t>ERS</w:t>
       </w:r>
       <w:r>
-        <w:t>WebApp\</w:t>
-      </w:r>
+        <w:t>WebApp</w:t>
+      </w:r>
+      <w:proofErr w:type="spellEnd"/>
+      <w:r>
+        <w:t>\</w:t>
+      </w:r>
+      <w:proofErr w:type="spellStart"/>
       <w:r>
         <w:t>ERS</w:t>
       </w:r>
       <w:r>
         <w:t>WebApp</w:t>
       </w:r>
-      <w:r>
-        <w:t xml:space="preserve">” within Admin Powershell the “npm install” command which will download all of the required node packages. The easiest method of restoring NuGet packages with the current work environment is to open the solution file “ERSWebApp.sln” in Visual Studio, go to “Project -&gt; Manage NuGet Packages…” and check if any packages have to be restored. The NuGet packages the web app requires are Dapper, Microsoft.AspNetCore.App, Microsoft.NETCore.App and Newtonsoft.Json. </w:t>
+      <w:proofErr w:type="spellEnd"/>
+      <w:r>
+        <w:t xml:space="preserve">” within Admin </w:t>
+      </w:r>
+      <w:proofErr w:type="spellStart"/>
+      <w:r>
+        <w:t>Powershell</w:t>
+      </w:r>
+      <w:proofErr w:type="spellEnd"/>
+      <w:r>
+        <w:t xml:space="preserve"> the “</w:t>
+      </w:r>
+      <w:proofErr w:type="spellStart"/>
+      <w:r>
+        <w:t>npm</w:t>
+      </w:r>
+      <w:proofErr w:type="spellEnd"/>
+      <w:r>
+        <w:t xml:space="preserve"> install” command which will download all of the required node packages. The easiest method of restoring </w:t>
+      </w:r>
+      <w:proofErr w:type="spellStart"/>
+      <w:r>
+        <w:t>NuGet</w:t>
+      </w:r>
+      <w:proofErr w:type="spellEnd"/>
+      <w:r>
+        <w:t xml:space="preserve"> packages with the current work environment is to open the solution file “ERSWebApp.sln” in Visual Studio, go to “Project -&gt; Manage </w:t>
+      </w:r>
+      <w:proofErr w:type="spellStart"/>
+      <w:r>
+        <w:t>NuGet</w:t>
+      </w:r>
+      <w:proofErr w:type="spellEnd"/>
+      <w:r>
+        <w:t xml:space="preserve"> Packages…” and check if any packages have to be restored. The </w:t>
+      </w:r>
+      <w:proofErr w:type="spellStart"/>
+      <w:r>
+        <w:t>NuGet</w:t>
+      </w:r>
+      <w:proofErr w:type="spellEnd"/>
+      <w:r>
+        <w:t xml:space="preserve"> packages the web app requires are Dapper, </w:t>
+      </w:r>
+      <w:proofErr w:type="spellStart"/>
+      <w:r>
+        <w:t>Microsoft.AspNetCore.App</w:t>
+      </w:r>
+      <w:proofErr w:type="spellEnd"/>
+      <w:r>
+        <w:t xml:space="preserve">, </w:t>
+      </w:r>
+      <w:proofErr w:type="spellStart"/>
+      <w:r>
+        <w:t>Microsoft.NETCore.App</w:t>
+      </w:r>
+      <w:proofErr w:type="spellEnd"/>
+      <w:r>
+        <w:t xml:space="preserve"> and </w:t>
+      </w:r>
+      <w:proofErr w:type="spellStart"/>
+      <w:r>
+        <w:t>Newtonsoft.Json</w:t>
+      </w:r>
+      <w:proofErr w:type="spellEnd"/>
+      <w:r>
+        <w:t xml:space="preserve">. </w:t>
       </w:r>
     </w:p>
     <w:p>
       <w:r>
         <w:tab/>
-        <w:t>With all the packages restored, it’s time to run the app for the first time. The “IIS Express” method of launching is preferred and any browser OTHER than IE as a more modern browser such as Edge/Firefox/Chrome is required to run the newer JavaScript Vue depends upon. Run the app with the IIS Express method and wait for it to build. It’s worth nothing the app MIGHT time out during the first time it’s built which will result in a timeout error of the browser. This is normal as the first build can take some time to complete. If this does occur, simply stop and rerun the app which will fix this.</w:t>
+        <w:t xml:space="preserve">With all the packages restored, it’s time to run the app for the first time. The “IIS Express” method of launching is preferred and any browser OTHER than IE as a more modern browser such as Edge/Firefox/Chrome is required to run the newer JavaScript </w:t>
+      </w:r>
+      <w:proofErr w:type="spellStart"/>
+      <w:r>
+        <w:t>Vue</w:t>
+      </w:r>
+      <w:proofErr w:type="spellEnd"/>
+      <w:r>
+        <w:t xml:space="preserve"> depends upon. Run the app with the IIS Express method and wait for it to build. It’s worth nothing the app MIGHT time out during the first time it’s built which will result in a timeout error of the browser. This is normal as the first build can take some time to complete. If this does occur, simply stop and rerun the app which will fix this.</w:t>
       </w:r>
     </w:p>
     <w:p>
@@ -198,11 +393,19 @@
           <w:b/>
         </w:rPr>
       </w:pPr>
+      <w:proofErr w:type="spellStart"/>
       <w:r>
         <w:rPr>
           <w:b/>
         </w:rPr>
-        <w:t>ERSWebApp Structure</w:t>
+        <w:t>ERSWebApp</w:t>
+      </w:r>
+      <w:proofErr w:type="spellEnd"/>
+      <w:r>
+        <w:rPr>
+          <w:b/>
+        </w:rPr>
+        <w:t xml:space="preserve"> Structure</w:t>
       </w:r>
     </w:p>
     <w:p>
@@ -339,7 +542,31 @@
     <w:p>
       <w:r>
         <w:tab/>
-        <w:t xml:space="preserve">Overall, the structure and design pattern for the ERSWebApp is exactly like that as the TemplateWebApp. It is recommended to read through that documentation first as this documentation will be concentrating on ERSWebApp specifics. </w:t>
+        <w:t xml:space="preserve">Overall, the structure and design pattern for the </w:t>
+      </w:r>
+      <w:proofErr w:type="spellStart"/>
+      <w:r>
+        <w:t>ERSWebApp</w:t>
+      </w:r>
+      <w:proofErr w:type="spellEnd"/>
+      <w:r>
+        <w:t xml:space="preserve"> is exactly like that as the </w:t>
+      </w:r>
+      <w:proofErr w:type="spellStart"/>
+      <w:r>
+        <w:t>TemplateWebApp</w:t>
+      </w:r>
+      <w:proofErr w:type="spellEnd"/>
+      <w:r>
+        <w:t xml:space="preserve">. It is recommended to read through that documentation first as this documentation will be concentrating on </w:t>
+      </w:r>
+      <w:proofErr w:type="spellStart"/>
+      <w:r>
+        <w:t>ERSWebApp</w:t>
+      </w:r>
+      <w:proofErr w:type="spellEnd"/>
+      <w:r>
+        <w:t xml:space="preserve"> specifics. </w:t>
       </w:r>
       <w:r>
         <w:t xml:space="preserve">The differences here are that the MSSQL database files are included and two csv files (Sites and staffs) included to easily input in the Site and testing Employee data if required. </w:t>
@@ -348,7 +575,15 @@
         <w:t xml:space="preserve">A text file </w:t>
       </w:r>
       <w:r>
-        <w:t xml:space="preserve">“sqlscripts” </w:t>
+        <w:t>“</w:t>
+      </w:r>
+      <w:proofErr w:type="spellStart"/>
+      <w:r>
+        <w:t>sqlscripts</w:t>
+      </w:r>
+      <w:proofErr w:type="spellEnd"/>
+      <w:r>
+        <w:t xml:space="preserve">” </w:t>
       </w:r>
       <w:r>
         <w:t xml:space="preserve">is also included which contains the required SQL scripts to run in order to build the relevant database if required. </w:t>
@@ -361,23 +596,31 @@
           <w:b/>
         </w:rPr>
       </w:pPr>
+      <w:proofErr w:type="spellStart"/>
       <w:r>
         <w:rPr>
           <w:b/>
         </w:rPr>
-        <w:t>ClientApp – Components</w:t>
-      </w:r>
-    </w:p>
-    <w:p>
-      <w:pPr>
+        <w:t>ClientApp</w:t>
+      </w:r>
+      <w:proofErr w:type="spellEnd"/>
+      <w:r>
         <w:rPr>
           <w:b/>
         </w:rPr>
-      </w:pPr>
-      <w:r>
+        <w:t xml:space="preserve"> – Components</w:t>
+      </w:r>
+    </w:p>
+    <w:p>
+      <w:pPr>
         <w:rPr>
           <w:b/>
         </w:rPr>
+      </w:pPr>
+      <w:r>
+        <w:rPr>
+          <w:b/>
+        </w:rPr>
         <w:t>App Component</w:t>
       </w:r>
     </w:p>
@@ -389,7 +632,39 @@
         <w:tab/>
       </w:r>
       <w:r>
-        <w:t>Overall, the App Component for the ERSWebApp is the same as that found within the TemplateWebApp except a “SelectedDate” object is used to act as a Vue Prop (</w:t>
+        <w:t xml:space="preserve">Overall, the App Component for the </w:t>
+      </w:r>
+      <w:proofErr w:type="spellStart"/>
+      <w:r>
+        <w:t>ERSWebApp</w:t>
+      </w:r>
+      <w:proofErr w:type="spellEnd"/>
+      <w:r>
+        <w:t xml:space="preserve"> is the same as that found within the </w:t>
+      </w:r>
+      <w:proofErr w:type="spellStart"/>
+      <w:r>
+        <w:t>TemplateWebApp</w:t>
+      </w:r>
+      <w:proofErr w:type="spellEnd"/>
+      <w:r>
+        <w:t xml:space="preserve"> except a “</w:t>
+      </w:r>
+      <w:proofErr w:type="spellStart"/>
+      <w:r>
+        <w:t>SelectedDate</w:t>
+      </w:r>
+      <w:proofErr w:type="spellEnd"/>
+      <w:r>
+        <w:t xml:space="preserve">” object is used to act as a </w:t>
+      </w:r>
+      <w:proofErr w:type="spellStart"/>
+      <w:r>
+        <w:t>Vue</w:t>
+      </w:r>
+      <w:proofErr w:type="spellEnd"/>
+      <w:r>
+        <w:t xml:space="preserve"> Prop (</w:t>
       </w:r>
       <w:hyperlink r:id="rId8" w:history="1">
         <w:r>
@@ -403,7 +678,23 @@
         <w:t xml:space="preserve">) which allows simple data to be passed between components using the router-view. </w:t>
       </w:r>
       <w:r>
-        <w:t>The “date” property of the SelectedDate is converted to match a “YYYY-MM-DD” pattern:</w:t>
+        <w:t xml:space="preserve">The “date” property of the </w:t>
+      </w:r>
+      <w:proofErr w:type="spellStart"/>
+      <w:r>
+        <w:t>SelectedDate</w:t>
+      </w:r>
+      <w:proofErr w:type="spellEnd"/>
+      <w:r>
+        <w:t xml:space="preserve"> is converted to match </w:t>
+      </w:r>
+      <w:proofErr w:type="gramStart"/>
+      <w:r>
+        <w:t>a</w:t>
+      </w:r>
+      <w:proofErr w:type="gramEnd"/>
+      <w:r>
+        <w:t xml:space="preserve"> “YYYY-MM-DD” pattern:</w:t>
       </w:r>
     </w:p>
     <w:bookmarkStart w:id="1" w:name="_MON_1610797282"/>
@@ -414,7 +705,7 @@
           <v:shape id="_x0000_i1026" type="#_x0000_t75" style="width:451.5pt;height:75.75pt" o:ole="">
             <v:imagedata r:id="rId9" o:title=""/>
           </v:shape>
-          <o:OLEObject Type="Embed" ProgID="Word.OpenDocumentText.12" ShapeID="_x0000_i1026" DrawAspect="Content" ObjectID="_1610967010" r:id="rId10"/>
+          <o:OLEObject Type="Embed" ProgID="Word.OpenDocumentText.12" ShapeID="_x0000_i1026" DrawAspect="Content" ObjectID="_1611988558" r:id="rId10"/>
         </w:object>
       </w:r>
     </w:p>
@@ -426,7 +717,7 @@
           <v:shape id="_x0000_i1027" type="#_x0000_t75" style="width:451.5pt;height:39.75pt" o:ole="">
             <v:imagedata r:id="rId11" o:title=""/>
           </v:shape>
-          <o:OLEObject Type="Embed" ProgID="Word.OpenDocumentText.12" ShapeID="_x0000_i1027" DrawAspect="Content" ObjectID="_1610967011" r:id="rId12"/>
+          <o:OLEObject Type="Embed" ProgID="Word.OpenDocumentText.12" ShapeID="_x0000_i1027" DrawAspect="Content" ObjectID="_1611988559" r:id="rId12"/>
         </w:object>
       </w:r>
     </w:p>
@@ -436,25 +727,57 @@
           <w:b/>
         </w:rPr>
       </w:pPr>
+      <w:proofErr w:type="spellStart"/>
       <w:r>
         <w:rPr>
           <w:b/>
         </w:rPr>
-        <w:t>FetchSession Component</w:t>
-      </w:r>
-    </w:p>
-    <w:p>
+        <w:t>FetchSession</w:t>
+      </w:r>
+      <w:proofErr w:type="spellEnd"/>
       <w:r>
         <w:rPr>
           <w:b/>
         </w:rPr>
+        <w:t xml:space="preserve"> Component</w:t>
+      </w:r>
+    </w:p>
+    <w:p>
+      <w:r>
+        <w:rPr>
+          <w:b/>
+        </w:rPr>
         <w:tab/>
       </w:r>
       <w:r>
-        <w:t>The SelectedDate Prop is accessed within the component’</w:t>
-      </w:r>
-      <w:r>
-        <w:t>s script and can then be used within the v-date-picker (Vuetify Calender)</w:t>
+        <w:t xml:space="preserve">The </w:t>
+      </w:r>
+      <w:proofErr w:type="spellStart"/>
+      <w:r>
+        <w:t>SelectedDate</w:t>
+      </w:r>
+      <w:proofErr w:type="spellEnd"/>
+      <w:r>
+        <w:t xml:space="preserve"> Prop is accessed within the component’</w:t>
+      </w:r>
+      <w:r>
+        <w:t>s script and can then be used within the v-date-picker (</w:t>
+      </w:r>
+      <w:proofErr w:type="spellStart"/>
+      <w:r>
+        <w:t>Vuetify</w:t>
+      </w:r>
+      <w:proofErr w:type="spellEnd"/>
+      <w:r>
+        <w:t xml:space="preserve"> </w:t>
+      </w:r>
+      <w:proofErr w:type="spellStart"/>
+      <w:r>
+        <w:t>Calender</w:t>
+      </w:r>
+      <w:proofErr w:type="spellEnd"/>
+      <w:r>
+        <w:t>)</w:t>
       </w:r>
       <w:r>
         <w:t>:</w:t>
@@ -476,7 +799,7 @@
           <v:shape id="_x0000_i1028" type="#_x0000_t75" style="width:451.5pt;height:20.25pt" o:ole="">
             <v:imagedata r:id="rId13" o:title=""/>
           </v:shape>
-          <o:OLEObject Type="Embed" ProgID="Word.OpenDocumentText.12" ShapeID="_x0000_i1028" DrawAspect="Content" ObjectID="_1610967012" r:id="rId14"/>
+          <o:OLEObject Type="Embed" ProgID="Word.OpenDocumentText.12" ShapeID="_x0000_i1028" DrawAspect="Content" ObjectID="_1611988560" r:id="rId14"/>
         </w:object>
       </w:r>
       <w:r>
@@ -494,7 +817,7 @@
           <v:shape id="_x0000_i1029" type="#_x0000_t75" style="width:451.5pt;height:75.75pt" o:ole="">
             <v:imagedata r:id="rId15" o:title=""/>
           </v:shape>
-          <o:OLEObject Type="Embed" ProgID="Word.OpenDocumentText.12" ShapeID="_x0000_i1029" DrawAspect="Content" ObjectID="_1610967013" r:id="rId16"/>
+          <o:OLEObject Type="Embed" ProgID="Word.OpenDocumentText.12" ShapeID="_x0000_i1029" DrawAspect="Content" ObjectID="_1611988561" r:id="rId16"/>
         </w:object>
       </w:r>
     </w:p>
@@ -518,7 +841,7 @@
           <v:shape id="_x0000_i1030" type="#_x0000_t75" style="width:451.5pt;height:61.5pt" o:ole="">
             <v:imagedata r:id="rId17" o:title=""/>
           </v:shape>
-          <o:OLEObject Type="Embed" ProgID="Word.OpenDocumentText.12" ShapeID="_x0000_i1030" DrawAspect="Content" ObjectID="_1610967014" r:id="rId18"/>
+          <o:OLEObject Type="Embed" ProgID="Word.OpenDocumentText.12" ShapeID="_x0000_i1030" DrawAspect="Content" ObjectID="_1611988562" r:id="rId18"/>
         </w:object>
       </w:r>
     </w:p>
@@ -604,7 +927,23 @@
         <w:tab/>
       </w:r>
       <w:r>
-        <w:t>This date is then used within the “loadSessions” method to return all Sessions on that date by calling the GetSessions method of the Session Controller:</w:t>
+        <w:t>This date is then used within the “</w:t>
+      </w:r>
+      <w:proofErr w:type="spellStart"/>
+      <w:r>
+        <w:t>loadSessions</w:t>
+      </w:r>
+      <w:proofErr w:type="spellEnd"/>
+      <w:r>
+        <w:t xml:space="preserve">” method to return all Sessions on that date by calling the </w:t>
+      </w:r>
+      <w:proofErr w:type="spellStart"/>
+      <w:r>
+        <w:t>GetSessions</w:t>
+      </w:r>
+      <w:proofErr w:type="spellEnd"/>
+      <w:r>
+        <w:t xml:space="preserve"> method of the Session Controller:</w:t>
       </w:r>
     </w:p>
     <w:bookmarkStart w:id="6" w:name="_MON_1610801370"/>
@@ -615,7 +954,7 @@
           <v:shape id="_x0000_i1031" type="#_x0000_t75" style="width:451.5pt;height:131.25pt" o:ole="">
             <v:imagedata r:id="rId20" o:title=""/>
           </v:shape>
-          <o:OLEObject Type="Embed" ProgID="Word.OpenDocumentText.12" ShapeID="_x0000_i1031" DrawAspect="Content" ObjectID="_1610967015" r:id="rId21"/>
+          <o:OLEObject Type="Embed" ProgID="Word.OpenDocumentText.12" ShapeID="_x0000_i1031" DrawAspect="Content" ObjectID="_1611988563" r:id="rId21"/>
         </w:object>
       </w:r>
     </w:p>
@@ -627,7 +966,7 @@
           <v:shape id="_x0000_i1032" type="#_x0000_t75" style="width:451.5pt;height:309pt" o:ole="">
             <v:imagedata r:id="rId22" o:title=""/>
           </v:shape>
-          <o:OLEObject Type="Embed" ProgID="Word.OpenDocumentText.12" ShapeID="_x0000_i1032" DrawAspect="Content" ObjectID="_1610967016" r:id="rId23"/>
+          <o:OLEObject Type="Embed" ProgID="Word.OpenDocumentText.12" ShapeID="_x0000_i1032" DrawAspect="Content" ObjectID="_1611988564" r:id="rId23"/>
         </w:object>
       </w:r>
     </w:p>
@@ -648,7 +987,15 @@
         <w:t xml:space="preserve"> Session has to be populated</w:t>
       </w:r>
       <w:r>
-        <w:t xml:space="preserve">. This is currently done by using the Session Id to retrieve all of the Employees from the SessionEmployee Table for each of the Sessions. This could probably be improved upon using a Foreign Key relationship but this works for now. </w:t>
+        <w:t xml:space="preserve">. This is currently done by using the Session Id to retrieve all of the Employees from the </w:t>
+      </w:r>
+      <w:proofErr w:type="spellStart"/>
+      <w:r>
+        <w:t>SessionEmployee</w:t>
+      </w:r>
+      <w:proofErr w:type="spellEnd"/>
+      <w:r>
+        <w:t xml:space="preserve"> Table for each of the Sessions. This could probably be improved upon using a Foreign Key relationship but this works for now. </w:t>
       </w:r>
     </w:p>
     <w:p>
@@ -656,18 +1003,45 @@
         <w:ind w:firstLine="720"/>
       </w:pPr>
       <w:r>
-        <w:t>The general design of this component is similar to that of the FetchEmployee component in the TemplateWebApp. One additional is how the colour of the text for the Session’s Site property is based upon the Session’s State with it displaying as ‘gray’ if 0 (incomplete), ‘black’ if 1 (default) or ‘red’ if 2 (used as error in testing and left in if needed).</w:t>
+        <w:t xml:space="preserve">The general design of this component is similar to that of the </w:t>
+      </w:r>
+      <w:proofErr w:type="spellStart"/>
+      <w:r>
+        <w:t>FetchEmployee</w:t>
+      </w:r>
+      <w:proofErr w:type="spellEnd"/>
+      <w:r>
+        <w:t xml:space="preserve"> component in the </w:t>
+      </w:r>
+      <w:proofErr w:type="spellStart"/>
+      <w:r>
+        <w:t>TemplateWebApp</w:t>
+      </w:r>
+      <w:proofErr w:type="spellEnd"/>
+      <w:r>
+        <w:t>. One additional is how the colour of the text for the Session’s Site property is based upon the Session’s State with it displaying as ‘</w:t>
+      </w:r>
+      <w:proofErr w:type="spellStart"/>
+      <w:r>
+        <w:t>gray</w:t>
+      </w:r>
+      <w:proofErr w:type="spellEnd"/>
+      <w:r>
+        <w:t xml:space="preserve">’ if </w:t>
+      </w:r>
+      <w:r>
+        <w:t>less than 1 indicating the state is incomplete:</w:t>
       </w:r>
     </w:p>
     <w:bookmarkStart w:id="8" w:name="_MON_1610800335"/>
     <w:bookmarkEnd w:id="8"/>
     <w:p>
       <w:r>
-        <w:object w:dxaOrig="9026" w:dyaOrig="2598">
-          <v:shape id="_x0000_i1033" type="#_x0000_t75" style="width:451.5pt;height:129.75pt" o:ole="">
+        <w:object w:dxaOrig="9026" w:dyaOrig="1743">
+          <v:shape id="_x0000_i1088" type="#_x0000_t75" style="width:451.5pt;height:87pt" o:ole="">
             <v:imagedata r:id="rId24" o:title=""/>
           </v:shape>
-          <o:OLEObject Type="Embed" ProgID="Word.OpenDocumentText.12" ShapeID="_x0000_i1033" DrawAspect="Content" ObjectID="_1610967017" r:id="rId25"/>
+          <o:OLEObject Type="Embed" ProgID="Word.OpenDocumentText.12" ShapeID="_x0000_i1088" DrawAspect="Content" ObjectID="_1611988565" r:id="rId25"/>
         </w:object>
       </w:r>
     </w:p>
@@ -687,27 +1061,35 @@
           <v:shape id="_x0000_i1034" type="#_x0000_t75" style="width:451.5pt;height:186.75pt" o:ole="">
             <v:imagedata r:id="rId26" o:title=""/>
           </v:shape>
-          <o:OLEObject Type="Embed" ProgID="Word.OpenDocumentText.12" ShapeID="_x0000_i1034" DrawAspect="Content" ObjectID="_1610967018" r:id="rId27"/>
+          <o:OLEObject Type="Embed" ProgID="Word.OpenDocumentText.12" ShapeID="_x0000_i1034" DrawAspect="Content" ObjectID="_1611988566" r:id="rId27"/>
         </w:object>
       </w:r>
     </w:p>
     <w:p>
       <w:r>
         <w:tab/>
-        <w:t>This enables the table presented within the expansion slot to reflect only data that Session object contains:</w:t>
-      </w:r>
-    </w:p>
-    <w:p>
-      <w:r>
-        <w:rPr>
-          <w:noProof/>
-          <w:lang w:eastAsia="en-GB"/>
-        </w:rPr>
+        <w:t>This enables the table presented withi</w:t>
+      </w:r>
+      <w:r>
+        <w:t xml:space="preserve">n the expansion slot to reflect </w:t>
+      </w:r>
+      <w:r>
+        <w:t>data that Session object contains</w:t>
+      </w:r>
+      <w:r>
+        <w:t xml:space="preserve"> (the Employees assigned to this Session)</w:t>
+      </w:r>
+      <w:r>
+        <w:t>:</w:t>
+      </w:r>
+    </w:p>
+    <w:p>
+      <w:r>
         <w:drawing>
-          <wp:inline distT="0" distB="0" distL="0" distR="0" wp14:anchorId="3A6AFBC5" wp14:editId="54FFC7AB">
-            <wp:extent cx="5731510" cy="1484630"/>
-            <wp:effectExtent l="0" t="0" r="2540" b="1270"/>
-            <wp:docPr id="4" name="Picture 4"/>
+          <wp:inline distT="0" distB="0" distL="0" distR="0" wp14:anchorId="1077670A" wp14:editId="31A44D0A">
+            <wp:extent cx="5731510" cy="1421130"/>
+            <wp:effectExtent l="0" t="0" r="2540" b="7620"/>
+            <wp:docPr id="13" name="Picture 13"/>
             <wp:cNvGraphicFramePr>
               <a:graphicFrameLocks xmlns:a="http://schemas.openxmlformats.org/drawingml/2006/main" noChangeAspect="1"/>
             </wp:cNvGraphicFramePr>
@@ -727,7 +1109,7 @@
                   <pic:spPr>
                     <a:xfrm>
                       <a:off x="0" y="0"/>
-                      <a:ext cx="5731510" cy="1484630"/>
+                      <a:ext cx="5731510" cy="1421130"/>
                     </a:xfrm>
                     <a:prstGeom prst="rect">
                       <a:avLst/>
@@ -743,7 +1125,15 @@
     <w:p>
       <w:r>
         <w:tab/>
-        <w:t>As this wouldn’t be possible when viewing the web app on a mobile device, a Dialog is used using the a v-for with a v-list-tile instead to present this information:</w:t>
+        <w:t xml:space="preserve">As this wouldn’t be possible when viewing the web app on a mobile device, a Dialog is used using </w:t>
+      </w:r>
+      <w:proofErr w:type="gramStart"/>
+      <w:r>
+        <w:t>the a</w:t>
+      </w:r>
+      <w:proofErr w:type="gramEnd"/>
+      <w:r>
+        <w:t xml:space="preserve"> v-for with a v-list-tile instead to present this information:</w:t>
       </w:r>
     </w:p>
     <w:p/>
@@ -755,7 +1145,7 @@
           <v:shape id="_x0000_i1035" type="#_x0000_t75" style="width:451.5pt;height:220.5pt" o:ole="">
             <v:imagedata r:id="rId29" o:title=""/>
           </v:shape>
-          <o:OLEObject Type="Embed" ProgID="Word.OpenDocumentText.12" ShapeID="_x0000_i1035" DrawAspect="Content" ObjectID="_1610967019" r:id="rId30"/>
+          <o:OLEObject Type="Embed" ProgID="Word.OpenDocumentText.12" ShapeID="_x0000_i1035" DrawAspect="Content" ObjectID="_1611988567" r:id="rId30"/>
         </w:object>
       </w:r>
     </w:p>
@@ -849,22 +1239,54 @@
           <w:b/>
         </w:rPr>
       </w:pPr>
+      <w:proofErr w:type="spellStart"/>
       <w:r>
         <w:rPr>
           <w:b/>
         </w:rPr>
-        <w:t>RosterSession Component</w:t>
-      </w:r>
-    </w:p>
-    <w:p>
+        <w:t>RosterSession</w:t>
+      </w:r>
+      <w:proofErr w:type="spellEnd"/>
       <w:r>
         <w:rPr>
           <w:b/>
         </w:rPr>
+        <w:t xml:space="preserve"> Component</w:t>
+      </w:r>
+    </w:p>
+    <w:p>
+      <w:r>
+        <w:rPr>
+          <w:b/>
+        </w:rPr>
         <w:tab/>
       </w:r>
       <w:r>
-        <w:t>Upon selecting the Roster option within the FetchSession component, you will be directed towards the RosterSession component. This is the component in which the main function of the ERSWebApp is contained: r</w:t>
+        <w:t xml:space="preserve">Upon selecting the Roster option within the </w:t>
+      </w:r>
+      <w:proofErr w:type="spellStart"/>
+      <w:r>
+        <w:t>FetchSession</w:t>
+      </w:r>
+      <w:proofErr w:type="spellEnd"/>
+      <w:r>
+        <w:t xml:space="preserve"> component, you will be directed towards the </w:t>
+      </w:r>
+      <w:proofErr w:type="spellStart"/>
+      <w:r>
+        <w:t>RosterSession</w:t>
+      </w:r>
+      <w:proofErr w:type="spellEnd"/>
+      <w:r>
+        <w:t xml:space="preserve"> component. This is the component in which the main function of the </w:t>
+      </w:r>
+      <w:proofErr w:type="spellStart"/>
+      <w:r>
+        <w:t>ERSWebApp</w:t>
+      </w:r>
+      <w:proofErr w:type="spellEnd"/>
+      <w:r>
+        <w:t xml:space="preserve"> is contained: r</w:t>
       </w:r>
       <w:r>
         <w:t>ostering employees</w:t>
@@ -874,16 +1296,20 @@
       </w:r>
     </w:p>
     <w:p>
-      <w:r>
-        <w:rPr>
-          <w:noProof/>
-          <w:lang w:eastAsia="en-GB"/>
+      <w:pPr>
+        <w:rPr>
+          <w:b/>
+        </w:rPr>
+      </w:pPr>
+      <w:r>
+        <w:rPr>
+          <w:b/>
         </w:rPr>
         <w:drawing>
-          <wp:inline distT="0" distB="0" distL="0" distR="0" wp14:anchorId="24C24CF8" wp14:editId="010383C5">
-            <wp:extent cx="5731510" cy="3522345"/>
-            <wp:effectExtent l="0" t="0" r="2540" b="1905"/>
-            <wp:docPr id="8" name="Picture 8"/>
+          <wp:inline distT="0" distB="0" distL="0" distR="0" wp14:anchorId="40345FF7" wp14:editId="3B864855">
+            <wp:extent cx="5731510" cy="3894455"/>
+            <wp:effectExtent l="0" t="0" r="2540" b="0"/>
+            <wp:docPr id="14" name="Picture 14"/>
             <wp:cNvGraphicFramePr>
               <a:graphicFrameLocks xmlns:a="http://schemas.openxmlformats.org/drawingml/2006/main" noChangeAspect="1"/>
             </wp:cNvGraphicFramePr>
@@ -903,7 +1329,7 @@
                   <pic:spPr>
                     <a:xfrm>
                       <a:off x="0" y="0"/>
-                      <a:ext cx="5731510" cy="3522345"/>
+                      <a:ext cx="5731510" cy="3894455"/>
                     </a:xfrm>
                     <a:prstGeom prst="rect">
                       <a:avLst/>
@@ -918,7 +1344,7 @@
     </w:p>
     <w:p>
       <w:r>
-        <w:tab/>
+        <w:lastRenderedPageBreak/>
         <w:t>First, let’s look at what happens within the component’s “mounted” method:</w:t>
       </w:r>
     </w:p>
@@ -926,11 +1352,11 @@
     <w:bookmarkEnd w:id="11"/>
     <w:p>
       <w:r>
-        <w:object w:dxaOrig="9026" w:dyaOrig="4182">
-          <v:shape id="_x0000_i1036" type="#_x0000_t75" style="width:451.5pt;height:209.25pt" o:ole="">
+        <w:object w:dxaOrig="9026" w:dyaOrig="4178">
+          <v:shape id="_x0000_i1091" type="#_x0000_t75" style="width:451.5pt;height:209.25pt" o:ole="">
             <v:imagedata r:id="rId33" o:title=""/>
           </v:shape>
-          <o:OLEObject Type="Embed" ProgID="Word.OpenDocumentText.12" ShapeID="_x0000_i1036" DrawAspect="Content" ObjectID="_1610967020" r:id="rId34"/>
+          <o:OLEObject Type="Embed" ProgID="Word.OpenDocumentText.12" ShapeID="_x0000_i1091" DrawAspect="Content" ObjectID="_1611988568" r:id="rId34"/>
         </w:object>
       </w:r>
     </w:p>
@@ -948,330 +1374,109 @@
           <v:shape id="_x0000_i1037" type="#_x0000_t75" style="width:451.5pt;height:20.25pt" o:ole="">
             <v:imagedata r:id="rId35" o:title=""/>
           </v:shape>
-          <o:OLEObject Type="Embed" ProgID="Word.OpenDocumentText.12" ShapeID="_x0000_i1037" DrawAspect="Content" ObjectID="_1610967021" r:id="rId36"/>
+          <o:OLEObject Type="Embed" ProgID="Word.OpenDocumentText.12" ShapeID="_x0000_i1037" DrawAspect="Content" ObjectID="_1611988569" r:id="rId36"/>
         </w:object>
       </w:r>
     </w:p>
     <w:p>
       <w:r>
         <w:tab/>
-        <w:t xml:space="preserve">The current session selected from the FetchSession component is then “fetched” using the Session Id from the route parameters. The response is then processed with a “before” and “after” copy saved as a before and after are later sent back to the SessionController in order to easily determine any changes made. The “JSON.parse(JSON.stringify(data))” method is used to create a deep copy of the data as otherwise only a shallow copy could be created </w:t>
+        <w:t xml:space="preserve">The current session selected from the </w:t>
+      </w:r>
+      <w:proofErr w:type="spellStart"/>
+      <w:r>
+        <w:t>FetchSession</w:t>
+      </w:r>
+      <w:proofErr w:type="spellEnd"/>
+      <w:r>
+        <w:t xml:space="preserve"> component is then “fetched” using the Session Id from the route parameters. The response is then processed with a “before” and “after” copy saved as a before and after are later sent back to the </w:t>
+      </w:r>
+      <w:proofErr w:type="spellStart"/>
+      <w:r>
+        <w:t>SessionController</w:t>
+      </w:r>
+      <w:proofErr w:type="spellEnd"/>
+      <w:r>
+        <w:t xml:space="preserve"> in order to easily determine any changes made. The “</w:t>
+      </w:r>
+      <w:proofErr w:type="spellStart"/>
+      <w:proofErr w:type="gramStart"/>
+      <w:r>
+        <w:t>JSON.parse</w:t>
+      </w:r>
+      <w:proofErr w:type="spellEnd"/>
+      <w:r>
+        <w:t>(</w:t>
+      </w:r>
+      <w:proofErr w:type="spellStart"/>
+      <w:proofErr w:type="gramEnd"/>
+      <w:r>
+        <w:t>JSON.stringify</w:t>
+      </w:r>
+      <w:proofErr w:type="spellEnd"/>
+      <w:r>
+        <w:t xml:space="preserve">(data))” method is used to create a deep copy of the data as otherwise only a shallow copy </w:t>
+      </w:r>
+      <w:r>
+        <w:t>w</w:t>
+      </w:r>
+      <w:r>
+        <w:t xml:space="preserve">ould be created </w:t>
       </w:r>
       <w:r>
         <w:t xml:space="preserve">as everything is </w:t>
       </w:r>
       <w:r>
-        <w:t xml:space="preserve">a reference in Java/TypeScript. </w:t>
-      </w:r>
-    </w:p>
-    <w:p>
-      <w:pPr>
-        <w:ind w:firstLine="720"/>
-      </w:pPr>
-      <w:r>
-        <w:t xml:space="preserve">Following this, the “Holiday” property of the Session is then checked as a different layout for this component is used if true. During the writing of this documentation, there </w:t>
-      </w:r>
-      <w:r>
-        <w:t>Unsocial</w:t>
-      </w:r>
-      <w:r>
-        <w:t xml:space="preserve"> Hours fields are not necessary when the Session is deemed as on a Holiday (weekend/special date such as a bank holiday) as all Appointed Hours on those Sessions are already deemed as </w:t>
-      </w:r>
-      <w:r>
-        <w:t>Unsocial</w:t>
-      </w:r>
-      <w:r>
-        <w:t xml:space="preserve">. For example, here is the first text field for each layout to highlight how the </w:t>
-      </w:r>
-      <w:r>
-        <w:t xml:space="preserve">Unsocial </w:t>
-      </w:r>
-      <w:r>
-        <w:t>field</w:t>
-      </w:r>
-      <w:r>
-        <w:t xml:space="preserve"> (shortened to “UNS”)</w:t>
-      </w:r>
-      <w:r>
-        <w:t xml:space="preserve"> is not present when the “v-if=holiday”</w:t>
-      </w:r>
-      <w:r>
-        <w:t>. Below is when the holiday is not true:</w:t>
-      </w:r>
-    </w:p>
-    <w:bookmarkStart w:id="13" w:name="_MON_1610861849"/>
-    <w:bookmarkEnd w:id="13"/>
-    <w:p>
-      <w:r>
-        <w:object w:dxaOrig="9026" w:dyaOrig="6457">
-          <v:shape id="_x0000_i1038" type="#_x0000_t75" style="width:451.5pt;height:322.5pt" o:ole="">
-            <v:imagedata r:id="rId37" o:title=""/>
-          </v:shape>
-          <o:OLEObject Type="Embed" ProgID="Word.OpenDocumentText.12" ShapeID="_x0000_i1038" DrawAspect="Content" ObjectID="_1610967022" r:id="rId38"/>
-        </w:object>
-      </w:r>
-    </w:p>
-    <w:p>
-      <w:r>
-        <w:t>And then if holiday is true:</w:t>
-      </w:r>
-    </w:p>
-    <w:bookmarkStart w:id="14" w:name="_MON_1610862957"/>
-    <w:bookmarkEnd w:id="14"/>
-    <w:p>
-      <w:r>
-        <w:object w:dxaOrig="9026" w:dyaOrig="5517">
-          <v:shape id="_x0000_i1039" type="#_x0000_t75" style="width:451.5pt;height:276pt" o:ole="">
-            <v:imagedata r:id="rId39" o:title=""/>
-          </v:shape>
-          <o:OLEObject Type="Embed" ProgID="Word.OpenDocumentText.12" ShapeID="_x0000_i1039" DrawAspect="Content" ObjectID="_1610967023" r:id="rId40"/>
-        </w:object>
+        <w:t>a reference in Java</w:t>
+      </w:r>
+      <w:r>
+        <w:t>Script</w:t>
+      </w:r>
+      <w:r>
+        <w:t>/</w:t>
+      </w:r>
+      <w:proofErr w:type="spellStart"/>
+      <w:r>
+        <w:t>TypeScript</w:t>
+      </w:r>
+      <w:proofErr w:type="spellEnd"/>
+      <w:r>
+        <w:t>.</w:t>
       </w:r>
     </w:p>
     <w:p>
       <w:r>
         <w:tab/>
-      </w:r>
-      <w:r>
-        <w:t>As shown, the Unsocial Hours v-text-field is not present when “v-if=’holiday’”. The v-flex responsive classes are also changed from “md3 sm6 xs12” are changed to “sm4 xs12” in order to ensure the three text fields are presented appropriately compared to four text fields.</w:t>
-      </w:r>
-    </w:p>
-    <w:p>
-      <w:r>
-        <w:lastRenderedPageBreak/>
-        <w:tab/>
-        <w:t>Following this, the “filterSessionRoles” method is run in order to filter any Session Employees into their respective text fields:</w:t>
-      </w:r>
-    </w:p>
-    <w:bookmarkStart w:id="15" w:name="_MON_1610868784"/>
-    <w:bookmarkEnd w:id="15"/>
-    <w:p>
-      <w:r>
-        <w:object w:dxaOrig="9026" w:dyaOrig="6852">
-          <v:shape id="_x0000_i1040" type="#_x0000_t75" style="width:451.5pt;height:342.75pt" o:ole="">
-            <v:imagedata r:id="rId41" o:title=""/>
-          </v:shape>
-          <o:OLEObject Type="Embed" ProgID="Word.OpenDocumentText.12" ShapeID="_x0000_i1040" DrawAspect="Content" ObjectID="_1610967024" r:id="rId42"/>
-        </w:object>
-      </w:r>
-    </w:p>
-    <w:p>
-      <w:r>
-        <w:tab/>
-        <w:t>The Sessions List of Employees is first looped through with each of the employees being placed within their respective role array. The length of these are then checked to see if any are under 1 with a blank employee being pushed into that array so the text field is still displayed.</w:t>
-      </w:r>
-      <w:r>
-        <w:t xml:space="preserve"> The LOD property of the blank SessionEmployee objects are set to match the Session’s LOD:</w:t>
-      </w:r>
-    </w:p>
-    <w:bookmarkStart w:id="16" w:name="_MON_1610876632"/>
-    <w:bookmarkEnd w:id="16"/>
-    <w:p>
-      <w:r>
-        <w:object w:dxaOrig="9026" w:dyaOrig="400">
-          <v:shape id="_x0000_i1041" type="#_x0000_t75" style="width:451.5pt;height:20.25pt" o:ole="">
-            <v:imagedata r:id="rId43" o:title=""/>
-          </v:shape>
-          <o:OLEObject Type="Embed" ProgID="Word.OpenDocumentText.12" ShapeID="_x0000_i1041" DrawAspect="Content" ObjectID="_1610967025" r:id="rId44"/>
-        </w:object>
+        <w:t>A Session Template is assigned when a Session is creating which defines the Employee Role layout of the Session depending upon the Roles created within the system. For example, the following “Standard” layout consist of one SV, two DRI, three CCA and one RN roles (these roles were created as example roles):</w:t>
       </w:r>
       <w:r>
         <w:t xml:space="preserve"> </w:t>
       </w:r>
     </w:p>
     <w:p>
-      <w:r>
-        <w:tab/>
-        <w:t>The “loadAvailable” method is then run to retrieve all of the employees which are available to be rostered for that appointment by passing the Session’s date and day properties to the GetAvailable EmployeeController method:</w:t>
-      </w:r>
-    </w:p>
-    <w:bookmarkStart w:id="17" w:name="_MON_1610869531"/>
-    <w:bookmarkEnd w:id="17"/>
-    <w:p>
-      <w:r>
-        <w:object w:dxaOrig="9026" w:dyaOrig="2180">
-          <v:shape id="_x0000_i1042" type="#_x0000_t75" style="width:451.5pt;height:108.75pt" o:ole="">
-            <v:imagedata r:id="rId45" o:title=""/>
-          </v:shape>
-          <o:OLEObject Type="Embed" ProgID="Word.OpenDocumentText.12" ShapeID="_x0000_i1042" DrawAspect="Content" ObjectID="_1610967026" r:id="rId46"/>
-        </w:object>
-      </w:r>
-      <w:r>
-        <w:tab/>
-      </w:r>
-    </w:p>
-    <w:bookmarkStart w:id="18" w:name="_MON_1610869602"/>
-    <w:bookmarkEnd w:id="18"/>
-    <w:p>
-      <w:r>
-        <w:object w:dxaOrig="9026" w:dyaOrig="5514">
-          <v:shape id="_x0000_i1043" type="#_x0000_t75" style="width:451.5pt;height:276pt" o:ole="">
-            <v:imagedata r:id="rId47" o:title=""/>
-          </v:shape>
-          <o:OLEObject Type="Embed" ProgID="Word.OpenDocumentText.12" ShapeID="_x0000_i1043" DrawAspect="Content" ObjectID="_1610967027" r:id="rId48"/>
-        </w:object>
-      </w:r>
-    </w:p>
-    <w:p>
-      <w:r>
-        <w:t>This method first creates an empty List&lt;Employee&gt; followed by a loop which goes through each Employee returned by the “GetEmployees” method with the date parameter passed through</w:t>
-      </w:r>
-      <w:r>
-        <w:t>. This is then checked with the Employee’s WorkPattern to see if they are able to work that day</w:t>
-      </w:r>
-      <w:r>
-        <w:t>:</w:t>
-      </w:r>
-    </w:p>
-    <w:bookmarkStart w:id="19" w:name="_MON_1610870023"/>
-    <w:bookmarkEnd w:id="19"/>
-    <w:p>
-      <w:r>
-        <w:object w:dxaOrig="9026" w:dyaOrig="4850">
-          <v:shape id="_x0000_i1044" type="#_x0000_t75" style="width:451.5pt;height:242.25pt" o:ole="">
-            <v:imagedata r:id="rId49" o:title=""/>
-          </v:shape>
-          <o:OLEObject Type="Embed" ProgID="Word.OpenDocumentText.12" ShapeID="_x0000_i1044" DrawAspect="Content" ObjectID="_1610967028" r:id="rId50"/>
-        </w:object>
-      </w:r>
-    </w:p>
-    <w:p>
-      <w:r>
-        <w:t>This method retrieves all of the Employees from the EmployeeTable and then runs the GetStatuses method along with the GetAbsences static method from the AbsenceController using the date as a parameter:</w:t>
-      </w:r>
-    </w:p>
-    <w:bookmarkStart w:id="20" w:name="_MON_1610870232"/>
-    <w:bookmarkEnd w:id="20"/>
-    <w:p>
-      <w:r>
-        <w:object w:dxaOrig="9026" w:dyaOrig="4182">
-          <v:shape id="_x0000_i1045" type="#_x0000_t75" style="width:451.5pt;height:209.25pt" o:ole="">
-            <v:imagedata r:id="rId51" o:title=""/>
-          </v:shape>
-          <o:OLEObject Type="Embed" ProgID="Word.OpenDocumentText.12" ShapeID="_x0000_i1045" DrawAspect="Content" ObjectID="_1610967029" r:id="rId52"/>
-        </w:object>
-      </w:r>
-    </w:p>
-    <w:p>
-      <w:r>
-        <w:t>The static version of the GetAbsences method retrieves all of the Absences whereby the date is in between the Absence StartDate and EndDate which can then be used for the GetStatuses method:</w:t>
-      </w:r>
-    </w:p>
-    <w:bookmarkStart w:id="21" w:name="_MON_1610870367"/>
-    <w:bookmarkEnd w:id="21"/>
-    <w:p>
-      <w:r>
-        <w:object w:dxaOrig="9026" w:dyaOrig="4627">
-          <v:shape id="_x0000_i1046" type="#_x0000_t75" style="width:451.5pt;height:231pt" o:ole="">
-            <v:imagedata r:id="rId53" o:title=""/>
-          </v:shape>
-          <o:OLEObject Type="Embed" ProgID="Word.OpenDocumentText.12" ShapeID="_x0000_i1046" DrawAspect="Content" ObjectID="_1610967030" r:id="rId54"/>
-        </w:object>
-      </w:r>
-    </w:p>
-    <w:p>
-      <w:pPr>
-        <w:ind w:firstLine="720"/>
-      </w:pPr>
-      <w:r>
-        <w:t>This method simply loops through both Employee and Absence lists, sets the Status to the Employee if there are any matches and also appends “ – Part” if the Absence is a Part one meaning only part of the day is an absence resulting in them still being able to be rostered for that day.</w:t>
-      </w:r>
-    </w:p>
-    <w:p>
-      <w:r>
-        <w:tab/>
-        <w:t>After this, the employees array within the RosterSession component is then filtered in a similar fashion to if there were already employees rostered for that session but these are places within arrays that the user chooses the roles from:</w:t>
-      </w:r>
-    </w:p>
-    <w:bookmarkStart w:id="22" w:name="_MON_1610871202"/>
-    <w:bookmarkEnd w:id="22"/>
-    <w:p>
-      <w:r>
-        <w:object w:dxaOrig="9026" w:dyaOrig="4182">
-          <v:shape id="_x0000_i1047" type="#_x0000_t75" style="width:451.5pt;height:209.25pt" o:ole="">
-            <v:imagedata r:id="rId55" o:title=""/>
-          </v:shape>
-          <o:OLEObject Type="Embed" ProgID="Word.OpenDocumentText.12" ShapeID="_x0000_i1047" DrawAspect="Content" ObjectID="_1610967031" r:id="rId56"/>
-        </w:object>
-      </w:r>
-    </w:p>
-    <w:p>
-      <w:r>
-        <w:tab/>
-        <w:t>Finally, the Teams are fetched in</w:t>
-      </w:r>
-      <w:r>
-        <w:t xml:space="preserve"> which calls the GetTeams method of the TeamController</w:t>
-      </w:r>
-      <w:r>
-        <w:t>:</w:t>
-      </w:r>
-    </w:p>
-    <w:bookmarkStart w:id="23" w:name="_MON_1610871280"/>
-    <w:bookmarkEnd w:id="23"/>
-    <w:p>
-      <w:r>
-        <w:object w:dxaOrig="9026" w:dyaOrig="1735">
-          <v:shape id="_x0000_i1048" type="#_x0000_t75" style="width:451.5pt;height:87pt" o:ole="">
-            <v:imagedata r:id="rId57" o:title=""/>
-          </v:shape>
-          <o:OLEObject Type="Embed" ProgID="Word.OpenDocumentText.12" ShapeID="_x0000_i1048" DrawAspect="Content" ObjectID="_1610967032" r:id="rId58"/>
-        </w:object>
-      </w:r>
-    </w:p>
-    <w:bookmarkStart w:id="24" w:name="_MON_1610871574"/>
-    <w:bookmarkEnd w:id="24"/>
-    <w:p>
-      <w:r>
-        <w:object w:dxaOrig="9026" w:dyaOrig="5962">
-          <v:shape id="_x0000_i1049" type="#_x0000_t75" style="width:451.5pt;height:297.75pt" o:ole="">
-            <v:imagedata r:id="rId59" o:title=""/>
-          </v:shape>
-          <o:OLEObject Type="Embed" ProgID="Word.OpenDocumentText.12" ShapeID="_x0000_i1049" DrawAspect="Content" ObjectID="_1610967033" r:id="rId60"/>
-        </w:object>
-      </w:r>
-    </w:p>
-    <w:p>
-      <w:r>
-        <w:t>Similar to the GetSessions method, the Team is first retrieved from the TeamTable followed by each TeamMember being retrieved to fill the Team’s List&lt;TeamMember&gt; property.</w:t>
-      </w:r>
-    </w:p>
-    <w:p>
-      <w:r>
-        <w:lastRenderedPageBreak/>
-        <w:tab/>
-        <w:t>The RosterSession component allows allocation of employees to the session either manually from the v-select or they can assign them through from the Team v-select.</w:t>
-      </w:r>
-      <w:r>
-        <w:t xml:space="preserve"> As displayed previously, the user is able to select a user from a dropdown style component called a “v-select” with the Supervisor below as an example:</w:t>
-      </w:r>
-    </w:p>
-    <w:bookmarkStart w:id="25" w:name="_MON_1610872407"/>
-    <w:bookmarkEnd w:id="25"/>
-    <w:p>
-      <w:r>
-        <w:object w:dxaOrig="9026" w:dyaOrig="640">
-          <v:shape id="_x0000_i1050" type="#_x0000_t75" style="width:451.5pt;height:32.25pt" o:ole="">
-            <v:imagedata r:id="rId61" o:title=""/>
-          </v:shape>
-          <o:OLEObject Type="Embed" ProgID="Word.OpenDocumentText.12" ShapeID="_x0000_i1050" DrawAspect="Content" ObjectID="_1610967034" r:id="rId62"/>
-        </w:object>
-      </w:r>
-    </w:p>
-    <w:p>
       <w:pPr>
         <w:jc w:val="center"/>
-      </w:pPr>
-      <w:r>
-        <w:rPr>
-          <w:noProof/>
-          <w:lang w:eastAsia="en-GB"/>
+        <w:rPr>
+          <w:b/>
+        </w:rPr>
+      </w:pPr>
+      <w:r>
+        <w:rPr>
+          <w:b/>
         </w:rPr>
         <w:drawing>
-          <wp:inline distT="0" distB="0" distL="0" distR="0" wp14:anchorId="3203E558" wp14:editId="1EADF52D">
-            <wp:extent cx="4172532" cy="1686160"/>
+          <wp:anchor distT="0" distB="0" distL="114300" distR="114300" simplePos="0" relativeHeight="251663360" behindDoc="0" locked="0" layoutInCell="1" allowOverlap="1">
+            <wp:simplePos x="0" y="0"/>
+            <wp:positionH relativeFrom="column">
+              <wp:posOffset>828675</wp:posOffset>
+            </wp:positionH>
+            <wp:positionV relativeFrom="paragraph">
+              <wp:posOffset>1905</wp:posOffset>
+            </wp:positionV>
+            <wp:extent cx="4077269" cy="962159"/>
             <wp:effectExtent l="0" t="0" r="0" b="9525"/>
-            <wp:docPr id="2" name="Picture 2"/>
+            <wp:wrapSquare wrapText="bothSides"/>
+            <wp:docPr id="15" name="Picture 15"/>
             <wp:cNvGraphicFramePr>
               <a:graphicFrameLocks xmlns:a="http://schemas.openxmlformats.org/drawingml/2006/main" noChangeAspect="1"/>
             </wp:cNvGraphicFramePr>
@@ -1283,7 +1488,13 @@
                     <pic:cNvPicPr/>
                   </pic:nvPicPr>
                   <pic:blipFill>
-                    <a:blip r:embed="rId63"/>
+                    <a:blip r:embed="rId37">
+                      <a:extLst>
+                        <a:ext uri="{28A0092B-C50C-407E-A947-70E740481C1C}">
+                          <a14:useLocalDpi xmlns:a14="http://schemas.microsoft.com/office/drawing/2010/main" val="0"/>
+                        </a:ext>
+                      </a:extLst>
+                    </a:blip>
                     <a:stretch>
                       <a:fillRect/>
                     </a:stretch>
@@ -1291,7 +1502,7 @@
                   <pic:spPr>
                     <a:xfrm>
                       <a:off x="0" y="0"/>
-                      <a:ext cx="4172532" cy="1686160"/>
+                      <a:ext cx="4077269" cy="962159"/>
                     </a:xfrm>
                     <a:prstGeom prst="rect">
                       <a:avLst/>
@@ -1300,28 +1511,273 @@
                 </pic:pic>
               </a:graphicData>
             </a:graphic>
-          </wp:inline>
+            <wp14:sizeRelH relativeFrom="page">
+              <wp14:pctWidth>0</wp14:pctWidth>
+            </wp14:sizeRelH>
+            <wp14:sizeRelV relativeFrom="page">
+              <wp14:pctHeight>0</wp14:pctHeight>
+            </wp14:sizeRelV>
+          </wp:anchor>
         </w:drawing>
       </w:r>
     </w:p>
     <w:p>
+      <w:pPr>
+        <w:ind w:firstLine="720"/>
+      </w:pPr>
+    </w:p>
+    <w:p>
+      <w:pPr>
+        <w:ind w:firstLine="720"/>
+      </w:pPr>
+    </w:p>
+    <w:p>
+      <w:pPr>
+        <w:ind w:firstLine="720"/>
+      </w:pPr>
+    </w:p>
+    <w:p>
+      <w:pPr>
+        <w:ind w:firstLine="720"/>
+      </w:pPr>
+      <w:r>
+        <w:t xml:space="preserve">When the Session is being retrieved within the </w:t>
+      </w:r>
+      <w:proofErr w:type="spellStart"/>
+      <w:r>
+        <w:t>GetByIdRoster</w:t>
+      </w:r>
+      <w:proofErr w:type="spellEnd"/>
+      <w:r>
+        <w:t xml:space="preserve"> method of the </w:t>
+      </w:r>
+      <w:proofErr w:type="spellStart"/>
+      <w:r>
+        <w:t>SessionController</w:t>
+      </w:r>
+      <w:proofErr w:type="spellEnd"/>
+      <w:r>
+        <w:t xml:space="preserve">, </w:t>
+      </w:r>
+      <w:r>
+        <w:t>the Template of that Session is applied to populate the Employees:</w:t>
+      </w:r>
+    </w:p>
+    <w:bookmarkStart w:id="13" w:name="_MON_1611985890"/>
+    <w:bookmarkEnd w:id="13"/>
+    <w:p>
+      <w:r>
+        <w:object w:dxaOrig="9026" w:dyaOrig="3737">
+          <v:shape id="_x0000_i1102" type="#_x0000_t75" style="width:451.5pt;height:186.75pt" o:ole="">
+            <v:imagedata r:id="rId38" o:title=""/>
+          </v:shape>
+          <o:OLEObject Type="Embed" ProgID="Word.OpenDocumentText.12" ShapeID="_x0000_i1102" DrawAspect="Content" ObjectID="_1611988570" r:id="rId39"/>
+        </w:object>
+      </w:r>
+    </w:p>
+    <w:p>
+      <w:r>
+        <w:t xml:space="preserve">First, the String of Roles is retrieved using the Session’s named Template property which is then split into a List of strings. This is first looped over to see if any of the roles are already fulfilled by Employees that are already rostered to that Session to which their strings are changed to “Matched”. The List of template roles are then looped over to which any that aren’t “Matched” are then used to insert a new </w:t>
+      </w:r>
+      <w:proofErr w:type="spellStart"/>
+      <w:r>
+        <w:t>SessionEmployee</w:t>
+      </w:r>
+      <w:proofErr w:type="spellEnd"/>
+      <w:r>
+        <w:t xml:space="preserve"> into the Session along with the relevant information being assigned, such as the date and site:</w:t>
+      </w:r>
+    </w:p>
+    <w:bookmarkStart w:id="14" w:name="_MON_1611986370"/>
+    <w:bookmarkEnd w:id="14"/>
+    <w:p>
+      <w:r>
+        <w:object w:dxaOrig="9026" w:dyaOrig="3514">
+          <v:shape id="_x0000_i1105" type="#_x0000_t75" style="width:451.5pt;height:175.5pt" o:ole="">
+            <v:imagedata r:id="rId40" o:title=""/>
+          </v:shape>
+          <o:OLEObject Type="Embed" ProgID="Word.OpenDocumentText.12" ShapeID="_x0000_i1105" DrawAspect="Content" ObjectID="_1611988571" r:id="rId41"/>
+        </w:object>
+      </w:r>
+    </w:p>
+    <w:p>
+      <w:pPr>
+        <w:ind w:firstLine="720"/>
+      </w:pPr>
+      <w:r>
+        <w:t xml:space="preserve">With the Template used to populate the </w:t>
+      </w:r>
+      <w:proofErr w:type="spellStart"/>
+      <w:r>
+        <w:t>SessionEmployees</w:t>
+      </w:r>
+      <w:proofErr w:type="spellEnd"/>
+      <w:r>
+        <w:t>, a v-for is used to create the relevant input components for each Employee:</w:t>
+      </w:r>
+    </w:p>
+    <w:bookmarkStart w:id="15" w:name="_MON_1611986704"/>
+    <w:bookmarkEnd w:id="15"/>
+    <w:p>
+      <w:r>
+        <w:object w:dxaOrig="9026" w:dyaOrig="3959">
+          <v:shape id="_x0000_i1108" type="#_x0000_t75" style="width:451.5pt;height:198pt" o:ole="">
+            <v:imagedata r:id="rId42" o:title=""/>
+          </v:shape>
+          <o:OLEObject Type="Embed" ProgID="Word.OpenDocumentText.12" ShapeID="_x0000_i1108" DrawAspect="Content" ObjectID="_1611988572" r:id="rId43"/>
+        </w:object>
+      </w:r>
+    </w:p>
+    <w:p>
+      <w:pPr>
+        <w:ind w:firstLine="720"/>
+      </w:pPr>
+      <w:r>
+        <w:t xml:space="preserve"> Firstly, the Role of each Employee is assigned by using a v-select and binding these to a string array “roles” which simply holds all of the roles the user has created for the system. A v-autocomplete is then used to allow the selection of the Employee with a “</w:t>
+      </w:r>
+      <w:proofErr w:type="spellStart"/>
+      <w:r>
+        <w:t>customFilter</w:t>
+      </w:r>
+      <w:proofErr w:type="spellEnd"/>
+      <w:r>
+        <w:t>” that allows the user to type in either the Employee’s Id or Name to autocomplete the drop down menu. For example, below shows only the Employees with a Name containing “SV” which are available to roster:</w:t>
+      </w:r>
+    </w:p>
+    <w:p>
+      <w:pPr>
+        <w:ind w:firstLine="720"/>
+        <w:jc w:val="center"/>
+      </w:pPr>
+      <w:r>
+        <w:drawing>
+          <wp:anchor distT="0" distB="0" distL="114300" distR="114300" simplePos="0" relativeHeight="251664384" behindDoc="0" locked="0" layoutInCell="1" allowOverlap="1">
+            <wp:simplePos x="0" y="0"/>
+            <wp:positionH relativeFrom="column">
+              <wp:posOffset>1714500</wp:posOffset>
+            </wp:positionH>
+            <wp:positionV relativeFrom="paragraph">
+              <wp:posOffset>3810</wp:posOffset>
+            </wp:positionV>
+            <wp:extent cx="2762636" cy="2229161"/>
+            <wp:effectExtent l="0" t="0" r="0" b="0"/>
+            <wp:wrapSquare wrapText="bothSides"/>
+            <wp:docPr id="16" name="Picture 16"/>
+            <wp:cNvGraphicFramePr>
+              <a:graphicFrameLocks xmlns:a="http://schemas.openxmlformats.org/drawingml/2006/main" noChangeAspect="1"/>
+            </wp:cNvGraphicFramePr>
+            <a:graphic xmlns:a="http://schemas.openxmlformats.org/drawingml/2006/main">
+              <a:graphicData uri="http://schemas.openxmlformats.org/drawingml/2006/picture">
+                <pic:pic xmlns:pic="http://schemas.openxmlformats.org/drawingml/2006/picture">
+                  <pic:nvPicPr>
+                    <pic:cNvPr id="1" name=""/>
+                    <pic:cNvPicPr/>
+                  </pic:nvPicPr>
+                  <pic:blipFill>
+                    <a:blip r:embed="rId44">
+                      <a:extLst>
+                        <a:ext uri="{28A0092B-C50C-407E-A947-70E740481C1C}">
+                          <a14:useLocalDpi xmlns:a14="http://schemas.microsoft.com/office/drawing/2010/main" val="0"/>
+                        </a:ext>
+                      </a:extLst>
+                    </a:blip>
+                    <a:stretch>
+                      <a:fillRect/>
+                    </a:stretch>
+                  </pic:blipFill>
+                  <pic:spPr>
+                    <a:xfrm>
+                      <a:off x="0" y="0"/>
+                      <a:ext cx="2762636" cy="2229161"/>
+                    </a:xfrm>
+                    <a:prstGeom prst="rect">
+                      <a:avLst/>
+                    </a:prstGeom>
+                  </pic:spPr>
+                </pic:pic>
+              </a:graphicData>
+            </a:graphic>
+            <wp14:sizeRelH relativeFrom="page">
+              <wp14:pctWidth>0</wp14:pctWidth>
+            </wp14:sizeRelH>
+            <wp14:sizeRelV relativeFrom="page">
+              <wp14:pctHeight>0</wp14:pctHeight>
+            </wp14:sizeRelV>
+          </wp:anchor>
+        </w:drawing>
+      </w:r>
+    </w:p>
+    <w:p>
       <w:r>
         <w:tab/>
-        <w:t xml:space="preserve">As shown, the v-select is bound to the “employeeId” of the “sv” item within the “v-for=’sv in sessionsvs’” (as in this Employee with the role of SV within the sessionsvs array), the “:items” bound to the “svs” array (which are all of the Employees available on that day with the role of SV”, the “item-text” set to “name” so that the Name of the Employee is presented but the “item-value” set to “id” as only the Employee Id is requried. Note, SVText3 is not present as they did not return from the available array either because their WorkPattern doesn’t match the day given or they have an Absence. </w:t>
-      </w:r>
-      <w:r>
-        <w:t>If the user wishes to add or remove an employee from their respective role array, they can use the + and – Icon buttons below each role section:</w:t>
-      </w:r>
-    </w:p>
-    <w:bookmarkStart w:id="26" w:name="_MON_1610872853"/>
-    <w:bookmarkEnd w:id="26"/>
+      </w:r>
+    </w:p>
+    <w:p/>
+    <w:p/>
+    <w:p/>
+    <w:p/>
+    <w:p/>
+    <w:p/>
+    <w:p>
+      <w:r>
+        <w:t xml:space="preserve">A custom “template” is also assigned for the v-autocomplete component so that the text for each Employee is shown as “Id – Name” so the user is easily able to distinguish </w:t>
+      </w:r>
+      <w:proofErr w:type="gramStart"/>
+      <w:r>
+        <w:t>employees</w:t>
+      </w:r>
+      <w:proofErr w:type="gramEnd"/>
+      <w:r>
+        <w:t xml:space="preserve"> in-case there are any with the same name. The v-model of the v-autocomplete is bound to the selected employee’s Id which is used later on when rostering the session. </w:t>
+      </w:r>
+    </w:p>
+    <w:p>
+      <w:pPr>
+        <w:ind w:firstLine="720"/>
+      </w:pPr>
+      <w:r>
+        <w:t>As mentioned, a “</w:t>
+      </w:r>
+      <w:proofErr w:type="spellStart"/>
+      <w:r>
+        <w:t>customFilter</w:t>
+      </w:r>
+      <w:proofErr w:type="spellEnd"/>
+      <w:r>
+        <w:t>” method was used to achieve this as the default “filter” provided by the v-data-table only allowed searching by Name rather than both Id and Name:</w:t>
+      </w:r>
+    </w:p>
+    <w:bookmarkStart w:id="16" w:name="_MON_1611987140"/>
+    <w:bookmarkEnd w:id="16"/>
+    <w:p>
+      <w:r>
+        <w:object w:dxaOrig="9026" w:dyaOrig="1735">
+          <v:shape id="_x0000_i1118" type="#_x0000_t75" style="width:451.5pt;height:87pt" o:ole="">
+            <v:imagedata r:id="rId45" o:title=""/>
+          </v:shape>
+          <o:OLEObject Type="Embed" ProgID="Word.OpenDocumentText.12" ShapeID="_x0000_i1118" DrawAspect="Content" ObjectID="_1611988573" r:id="rId46"/>
+        </w:object>
+      </w:r>
+    </w:p>
+    <w:p/>
+    <w:p>
+      <w:pPr>
+        <w:ind w:firstLine="720"/>
+      </w:pPr>
+      <w:r>
+        <w:lastRenderedPageBreak/>
+        <w:t>That being said, the user is still able to manually add and remove an Employee slot from the Session using the + and – buttons displayed:</w:t>
+      </w:r>
+    </w:p>
+    <w:bookmarkStart w:id="17" w:name="_MON_1611987918"/>
+    <w:bookmarkEnd w:id="17"/>
     <w:p>
       <w:r>
         <w:object w:dxaOrig="9026" w:dyaOrig="1513">
-          <v:shape id="_x0000_i1051" type="#_x0000_t75" style="width:451.5pt;height:75.75pt" o:ole="">
-            <v:imagedata r:id="rId64" o:title=""/>
-          </v:shape>
-          <o:OLEObject Type="Embed" ProgID="Word.OpenDocumentText.12" ShapeID="_x0000_i1051" DrawAspect="Content" ObjectID="_1610967035" r:id="rId65"/>
+          <v:shape id="_x0000_i1136" type="#_x0000_t75" style="width:451.5pt;height:75.75pt" o:ole="">
+            <v:imagedata r:id="rId47" o:title=""/>
+          </v:shape>
+          <o:OLEObject Type="Embed" ProgID="Word.OpenDocumentText.12" ShapeID="_x0000_i1136" DrawAspect="Content" ObjectID="_1611988574" r:id="rId48"/>
         </w:object>
       </w:r>
     </w:p>
@@ -1335,13 +1791,13 @@
           <w:lang w:eastAsia="en-GB"/>
         </w:rPr>
         <w:drawing>
-          <wp:anchor distT="0" distB="0" distL="114300" distR="114300" simplePos="0" relativeHeight="251661312" behindDoc="0" locked="0" layoutInCell="1" allowOverlap="1">
+          <wp:anchor distT="0" distB="0" distL="114300" distR="114300" simplePos="0" relativeHeight="251665408" behindDoc="0" locked="0" layoutInCell="1" allowOverlap="1">
             <wp:simplePos x="0" y="0"/>
             <wp:positionH relativeFrom="column">
               <wp:posOffset>2305050</wp:posOffset>
             </wp:positionH>
             <wp:positionV relativeFrom="paragraph">
-              <wp:posOffset>0</wp:posOffset>
+              <wp:posOffset>-2540</wp:posOffset>
             </wp:positionV>
             <wp:extent cx="1124107" cy="571580"/>
             <wp:effectExtent l="0" t="0" r="0" b="0"/>
@@ -1358,7 +1814,7 @@
                     <pic:cNvPicPr/>
                   </pic:nvPicPr>
                   <pic:blipFill>
-                    <a:blip r:embed="rId66">
+                    <a:blip r:embed="rId49">
                       <a:extLst>
                         <a:ext uri="{28A0092B-C50C-407E-A947-70E740481C1C}">
                           <a14:useLocalDpi xmlns:a14="http://schemas.microsoft.com/office/drawing/2010/main" val="0"/>
@@ -1393,100 +1849,398 @@
     </w:p>
     <w:p/>
     <w:p>
+      <w:pPr>
+        <w:ind w:firstLine="720"/>
+      </w:pPr>
+      <w:r>
+        <w:t xml:space="preserve">Clicking these buttons simply call their respective methods that either push a blank </w:t>
+      </w:r>
+      <w:proofErr w:type="spellStart"/>
+      <w:r>
+        <w:t>SessionEmployee</w:t>
+      </w:r>
+      <w:proofErr w:type="spellEnd"/>
+      <w:r>
+        <w:t xml:space="preserve"> or pop one from the Session’s employees array. Currently, there is a limit to not allow the user to add more than 20 </w:t>
+      </w:r>
+      <w:proofErr w:type="spellStart"/>
+      <w:r>
+        <w:t>SessionEmployees</w:t>
+      </w:r>
+      <w:proofErr w:type="spellEnd"/>
+      <w:r>
+        <w:t xml:space="preserve"> as a mean to prevent the user from adding too many:</w:t>
+      </w:r>
+    </w:p>
+    <w:bookmarkStart w:id="18" w:name="_MON_1611988082"/>
+    <w:bookmarkEnd w:id="18"/>
+    <w:p>
+      <w:r>
+        <w:object w:dxaOrig="9026" w:dyaOrig="2625">
+          <v:shape id="_x0000_i1139" type="#_x0000_t75" style="width:451.5pt;height:131.25pt" o:ole="">
+            <v:imagedata r:id="rId50" o:title=""/>
+          </v:shape>
+          <o:OLEObject Type="Embed" ProgID="Word.OpenDocumentText.12" ShapeID="_x0000_i1139" DrawAspect="Content" ObjectID="_1611988575" r:id="rId51"/>
+        </w:object>
+      </w:r>
+    </w:p>
+    <w:p>
+      <w:pPr>
+        <w:ind w:firstLine="720"/>
+      </w:pPr>
+      <w:r>
+        <w:t>The “</w:t>
+      </w:r>
+      <w:proofErr w:type="spellStart"/>
+      <w:r>
+        <w:t>loadAvailable</w:t>
+      </w:r>
+      <w:proofErr w:type="spellEnd"/>
+      <w:r>
+        <w:t xml:space="preserve">” method is </w:t>
+      </w:r>
+      <w:r>
+        <w:t>used t</w:t>
+      </w:r>
+      <w:r>
+        <w:t xml:space="preserve">o retrieve all of the employees which are available to be rostered for that appointment by passing the Session’s date and day properties to the </w:t>
+      </w:r>
+      <w:proofErr w:type="spellStart"/>
+      <w:r>
+        <w:t>GetAvailable</w:t>
+      </w:r>
+      <w:proofErr w:type="spellEnd"/>
+      <w:r>
+        <w:t xml:space="preserve"> </w:t>
+      </w:r>
+      <w:proofErr w:type="spellStart"/>
+      <w:r>
+        <w:t>EmployeeController</w:t>
+      </w:r>
+      <w:proofErr w:type="spellEnd"/>
+      <w:r>
+        <w:t xml:space="preserve"> method:</w:t>
+      </w:r>
+    </w:p>
+    <w:bookmarkStart w:id="19" w:name="_MON_1610869531"/>
+    <w:bookmarkEnd w:id="19"/>
+    <w:p>
+      <w:r>
+        <w:object w:dxaOrig="9026" w:dyaOrig="2180">
+          <v:shape id="_x0000_i1042" type="#_x0000_t75" style="width:451.5pt;height:108.75pt" o:ole="">
+            <v:imagedata r:id="rId52" o:title=""/>
+          </v:shape>
+          <o:OLEObject Type="Embed" ProgID="Word.OpenDocumentText.12" ShapeID="_x0000_i1042" DrawAspect="Content" ObjectID="_1611988576" r:id="rId53"/>
+        </w:object>
+      </w:r>
+    </w:p>
+    <w:bookmarkStart w:id="20" w:name="_MON_1610869602"/>
+    <w:bookmarkEnd w:id="20"/>
+    <w:p>
+      <w:r>
+        <w:object w:dxaOrig="9026" w:dyaOrig="5514">
+          <v:shape id="_x0000_i1043" type="#_x0000_t75" style="width:451.5pt;height:276pt" o:ole="">
+            <v:imagedata r:id="rId54" o:title=""/>
+          </v:shape>
+          <o:OLEObject Type="Embed" ProgID="Word.OpenDocumentText.12" ShapeID="_x0000_i1043" DrawAspect="Content" ObjectID="_1611988577" r:id="rId55"/>
+        </w:object>
+      </w:r>
+    </w:p>
+    <w:p>
+      <w:r>
+        <w:t>This method first creates an empty List&lt;Employee&gt; followed by a loop which goes through each Employee returned by the “</w:t>
+      </w:r>
+      <w:proofErr w:type="spellStart"/>
+      <w:r>
+        <w:t>GetEmployees</w:t>
+      </w:r>
+      <w:proofErr w:type="spellEnd"/>
+      <w:r>
+        <w:t>” method with the date parameter passed through</w:t>
+      </w:r>
+      <w:r>
+        <w:t xml:space="preserve">. This is then checked with the Employee’s </w:t>
+      </w:r>
+      <w:proofErr w:type="spellStart"/>
+      <w:r>
+        <w:t>WorkPattern</w:t>
+      </w:r>
+      <w:proofErr w:type="spellEnd"/>
+      <w:r>
+        <w:t xml:space="preserve"> to see if they are able to work that day</w:t>
+      </w:r>
+      <w:r>
+        <w:t>:</w:t>
+      </w:r>
+    </w:p>
+    <w:bookmarkStart w:id="21" w:name="_MON_1610870023"/>
+    <w:bookmarkEnd w:id="21"/>
+    <w:p>
+      <w:r>
+        <w:object w:dxaOrig="9026" w:dyaOrig="4850">
+          <v:shape id="_x0000_i1044" type="#_x0000_t75" style="width:451.5pt;height:242.25pt" o:ole="">
+            <v:imagedata r:id="rId56" o:title=""/>
+          </v:shape>
+          <o:OLEObject Type="Embed" ProgID="Word.OpenDocumentText.12" ShapeID="_x0000_i1044" DrawAspect="Content" ObjectID="_1611988578" r:id="rId57"/>
+        </w:object>
+      </w:r>
+    </w:p>
+    <w:p>
+      <w:r>
+        <w:t xml:space="preserve">This method retrieves all of the Employees from the </w:t>
+      </w:r>
+      <w:proofErr w:type="spellStart"/>
+      <w:r>
+        <w:t>EmployeeTable</w:t>
+      </w:r>
+      <w:proofErr w:type="spellEnd"/>
+      <w:r>
+        <w:t xml:space="preserve"> and then runs the </w:t>
+      </w:r>
+      <w:proofErr w:type="spellStart"/>
+      <w:r>
+        <w:t>GetStatuses</w:t>
+      </w:r>
+      <w:proofErr w:type="spellEnd"/>
+      <w:r>
+        <w:t xml:space="preserve"> method along with the </w:t>
+      </w:r>
+      <w:proofErr w:type="spellStart"/>
+      <w:r>
+        <w:t>GetAbsences</w:t>
+      </w:r>
+      <w:proofErr w:type="spellEnd"/>
+      <w:r>
+        <w:t xml:space="preserve"> static method from the </w:t>
+      </w:r>
+      <w:proofErr w:type="spellStart"/>
+      <w:r>
+        <w:t>AbsenceController</w:t>
+      </w:r>
+      <w:proofErr w:type="spellEnd"/>
+      <w:r>
+        <w:t xml:space="preserve"> using the date as a parameter:</w:t>
+      </w:r>
+    </w:p>
+    <w:bookmarkStart w:id="22" w:name="_MON_1610870232"/>
+    <w:bookmarkEnd w:id="22"/>
+    <w:p>
+      <w:r>
+        <w:object w:dxaOrig="9026" w:dyaOrig="4182">
+          <v:shape id="_x0000_i1045" type="#_x0000_t75" style="width:451.5pt;height:209.25pt" o:ole="">
+            <v:imagedata r:id="rId58" o:title=""/>
+          </v:shape>
+          <o:OLEObject Type="Embed" ProgID="Word.OpenDocumentText.12" ShapeID="_x0000_i1045" DrawAspect="Content" ObjectID="_1611988579" r:id="rId59"/>
+        </w:object>
+      </w:r>
+    </w:p>
+    <w:p>
+      <w:r>
+        <w:t xml:space="preserve">The static version of the </w:t>
+      </w:r>
+      <w:proofErr w:type="spellStart"/>
+      <w:r>
+        <w:t>GetAbsences</w:t>
+      </w:r>
+      <w:proofErr w:type="spellEnd"/>
+      <w:r>
+        <w:t xml:space="preserve"> method retrieves all of the Absences whereby the date is in between the Absence </w:t>
+      </w:r>
+      <w:proofErr w:type="spellStart"/>
+      <w:r>
+        <w:t>StartDate</w:t>
+      </w:r>
+      <w:proofErr w:type="spellEnd"/>
+      <w:r>
+        <w:t xml:space="preserve"> and </w:t>
+      </w:r>
+      <w:proofErr w:type="spellStart"/>
+      <w:r>
+        <w:t>EndDate</w:t>
+      </w:r>
+      <w:proofErr w:type="spellEnd"/>
+      <w:r>
+        <w:t xml:space="preserve"> which can then be used for the </w:t>
+      </w:r>
+      <w:proofErr w:type="spellStart"/>
+      <w:r>
+        <w:t>GetStatuses</w:t>
+      </w:r>
+      <w:proofErr w:type="spellEnd"/>
+      <w:r>
+        <w:t xml:space="preserve"> method:</w:t>
+      </w:r>
+    </w:p>
+    <w:bookmarkStart w:id="23" w:name="_MON_1610870367"/>
+    <w:bookmarkEnd w:id="23"/>
+    <w:p>
+      <w:r>
+        <w:object w:dxaOrig="9026" w:dyaOrig="4627">
+          <v:shape id="_x0000_i1046" type="#_x0000_t75" style="width:451.5pt;height:231pt" o:ole="">
+            <v:imagedata r:id="rId60" o:title=""/>
+          </v:shape>
+          <o:OLEObject Type="Embed" ProgID="Word.OpenDocumentText.12" ShapeID="_x0000_i1046" DrawAspect="Content" ObjectID="_1611988580" r:id="rId61"/>
+        </w:object>
+      </w:r>
+    </w:p>
+    <w:p>
+      <w:pPr>
+        <w:ind w:firstLine="720"/>
+      </w:pPr>
+      <w:r>
+        <w:t>This method simply loops through both Employee and Absence lists, sets the Status to the Employee if there are any matches and also appends “ – Part” if the Absence is a Part one meaning only part of the day is an absence resulting in them still being able to be rostered for that day.</w:t>
+      </w:r>
+    </w:p>
+    <w:p>
+      <w:pPr>
+        <w:ind w:firstLine="720"/>
+      </w:pPr>
+      <w:r>
+        <w:t>Following this, the “Holiday” property of the Session is then checked as a different layout for this component is used if true. During the writing of this documentation, there Unsocial Hours fields are not necessary when the Session is deemed as on a Holiday (weekend/special date such as a bank holiday) as all Appointed Hours on those Sessions are already deemed as Unsocial. For example, here is the first text field for each layout to highlight how the Unsocial field (shortened to “UNS”) is not present when the “v-if=holiday”. Below is when the holiday is not true:</w:t>
+      </w:r>
+    </w:p>
+    <w:bookmarkStart w:id="24" w:name="_MON_1610861849"/>
+    <w:bookmarkEnd w:id="24"/>
+    <w:p>
+      <w:r>
+        <w:object w:dxaOrig="9026" w:dyaOrig="3115">
+          <v:shape id="_x0000_i1121" type="#_x0000_t75" style="width:451.5pt;height:155.25pt" o:ole="">
+            <v:imagedata r:id="rId62" o:title=""/>
+          </v:shape>
+          <o:OLEObject Type="Embed" ProgID="Word.OpenDocumentText.12" ShapeID="_x0000_i1121" DrawAspect="Content" ObjectID="_1611988581" r:id="rId63"/>
+        </w:object>
+      </w:r>
+    </w:p>
+    <w:p>
+      <w:r>
+        <w:t>And then if holiday is true:</w:t>
+      </w:r>
+    </w:p>
+    <w:bookmarkStart w:id="25" w:name="_MON_1610862957"/>
+    <w:bookmarkEnd w:id="25"/>
+    <w:p>
+      <w:r>
+        <w:object w:dxaOrig="9026" w:dyaOrig="2669">
+          <v:shape id="_x0000_i1126" type="#_x0000_t75" style="width:451.5pt;height:133.5pt" o:ole="">
+            <v:imagedata r:id="rId64" o:title=""/>
+          </v:shape>
+          <o:OLEObject Type="Embed" ProgID="Word.OpenDocumentText.12" ShapeID="_x0000_i1126" DrawAspect="Content" ObjectID="_1611988582" r:id="rId65"/>
+        </w:object>
+      </w:r>
+    </w:p>
+    <w:p>
       <w:r>
         <w:tab/>
-      </w:r>
-    </w:p>
-    <w:p>
-      <w:pPr>
-        <w:ind w:firstLine="720"/>
-      </w:pPr>
-      <w:r>
-        <w:t>Clicking on these will trigger their respective method which simply either adds or removes an employee from their chosen role array:</w:t>
-      </w:r>
-    </w:p>
-    <w:bookmarkStart w:id="27" w:name="_MON_1610873022"/>
+        <w:t>As shown, the Unsocial Hours v-text-field is not present when “v-if=’holiday’”. The v-flex responsive classes are also changed from “md3 sm6 xs12” are changed to “</w:t>
+      </w:r>
+      <w:r>
+        <w:t>md2 sm4 xs12</w:t>
+      </w:r>
+      <w:r>
+        <w:t>” in order to ensure the three text fields are presented appropriately compared to four text fields.</w:t>
+      </w:r>
+    </w:p>
+    <w:p>
+      <w:r>
+        <w:tab/>
+        <w:t>Finally, the Teams are fetched in</w:t>
+      </w:r>
+      <w:r>
+        <w:t xml:space="preserve"> which calls the </w:t>
+      </w:r>
+      <w:proofErr w:type="spellStart"/>
+      <w:r>
+        <w:t>GetTeams</w:t>
+      </w:r>
+      <w:proofErr w:type="spellEnd"/>
+      <w:r>
+        <w:t xml:space="preserve"> method of the </w:t>
+      </w:r>
+      <w:proofErr w:type="spellStart"/>
+      <w:r>
+        <w:t>TeamController</w:t>
+      </w:r>
+      <w:proofErr w:type="spellEnd"/>
+      <w:r>
+        <w:t>:</w:t>
+      </w:r>
+    </w:p>
+    <w:bookmarkStart w:id="26" w:name="_MON_1610871280"/>
+    <w:bookmarkEnd w:id="26"/>
+    <w:p>
+      <w:r>
+        <w:object w:dxaOrig="9026" w:dyaOrig="1735">
+          <v:shape id="_x0000_i1048" type="#_x0000_t75" style="width:451.5pt;height:87pt" o:ole="">
+            <v:imagedata r:id="rId66" o:title=""/>
+          </v:shape>
+          <o:OLEObject Type="Embed" ProgID="Word.OpenDocumentText.12" ShapeID="_x0000_i1048" DrawAspect="Content" ObjectID="_1611988583" r:id="rId67"/>
+        </w:object>
+      </w:r>
+    </w:p>
+    <w:bookmarkStart w:id="27" w:name="_MON_1610871574"/>
     <w:bookmarkEnd w:id="27"/>
     <w:p>
-      <w:pPr>
-        <w:ind w:firstLine="720"/>
-      </w:pPr>
-      <w:r>
-        <w:object w:dxaOrig="9026" w:dyaOrig="2580">
-          <v:shape id="_x0000_i1052" type="#_x0000_t75" style="width:451.5pt;height:129pt" o:ole="">
-            <v:imagedata r:id="rId67" o:title=""/>
-          </v:shape>
-          <o:OLEObject Type="Embed" ProgID="Word.OpenDocumentText.12" ShapeID="_x0000_i1052" DrawAspect="Content" ObjectID="_1610967036" r:id="rId68"/>
-        </w:object>
-      </w:r>
-    </w:p>
-    <w:p>
-      <w:pPr>
-        <w:ind w:firstLine="720"/>
-      </w:pPr>
-      <w:r>
-        <w:lastRenderedPageBreak/>
+      <w:r>
+        <w:object w:dxaOrig="9026" w:dyaOrig="5962">
+          <v:shape id="_x0000_i1049" type="#_x0000_t75" style="width:451.5pt;height:297.75pt" o:ole="">
+            <v:imagedata r:id="rId68" o:title=""/>
+          </v:shape>
+          <o:OLEObject Type="Embed" ProgID="Word.OpenDocumentText.12" ShapeID="_x0000_i1049" DrawAspect="Content" ObjectID="_1611988584" r:id="rId69"/>
+        </w:object>
+      </w:r>
+    </w:p>
+    <w:p>
+      <w:r>
+        <w:t xml:space="preserve">Similar to the </w:t>
+      </w:r>
+      <w:proofErr w:type="spellStart"/>
+      <w:r>
+        <w:t>GetSessions</w:t>
+      </w:r>
+      <w:proofErr w:type="spellEnd"/>
+      <w:r>
+        <w:t xml:space="preserve"> method, the Team is first retrieved from the </w:t>
+      </w:r>
+      <w:proofErr w:type="spellStart"/>
+      <w:r>
+        <w:t>TeamTable</w:t>
+      </w:r>
+      <w:proofErr w:type="spellEnd"/>
+      <w:r>
+        <w:t xml:space="preserve"> followed by each </w:t>
+      </w:r>
+      <w:proofErr w:type="spellStart"/>
+      <w:r>
+        <w:t>TeamMember</w:t>
+      </w:r>
+      <w:proofErr w:type="spellEnd"/>
+      <w:r>
+        <w:t xml:space="preserve"> being retrieved to fill the Team’s List&lt;</w:t>
+      </w:r>
+      <w:proofErr w:type="spellStart"/>
+      <w:r>
+        <w:t>TeamMember</w:t>
+      </w:r>
+      <w:proofErr w:type="spellEnd"/>
+      <w:r>
+        <w:t>&gt; property.</w:t>
+      </w:r>
+    </w:p>
+    <w:p>
+      <w:r>
         <w:tab/>
-        <w:t>This is also where the RosterSession Component is able to apply a limit to how many of each role is able to be rostered to a session which is currently:</w:t>
-      </w:r>
-    </w:p>
-    <w:p>
-      <w:pPr>
-        <w:pStyle w:val="ListParagraph"/>
-        <w:numPr>
-          <w:ilvl w:val="0"/>
-          <w:numId w:val="2"/>
-        </w:numPr>
-      </w:pPr>
-      <w:r>
-        <w:t xml:space="preserve">Supervisor – 2 </w:t>
-      </w:r>
-    </w:p>
-    <w:p>
-      <w:pPr>
-        <w:pStyle w:val="ListParagraph"/>
-        <w:numPr>
-          <w:ilvl w:val="0"/>
-          <w:numId w:val="2"/>
-        </w:numPr>
-      </w:pPr>
-      <w:r>
-        <w:t>Driver – 2</w:t>
-      </w:r>
-    </w:p>
-    <w:p>
-      <w:pPr>
-        <w:pStyle w:val="ListParagraph"/>
-        <w:numPr>
-          <w:ilvl w:val="0"/>
-          <w:numId w:val="2"/>
-        </w:numPr>
-      </w:pPr>
-      <w:r>
-        <w:t>CCA – 5</w:t>
-      </w:r>
-    </w:p>
-    <w:p>
-      <w:pPr>
-        <w:pStyle w:val="ListParagraph"/>
-        <w:numPr>
-          <w:ilvl w:val="0"/>
-          <w:numId w:val="2"/>
-        </w:numPr>
-      </w:pPr>
-      <w:r>
-        <w:t>RN – 5</w:t>
-      </w:r>
-    </w:p>
-    <w:p>
-      <w:r>
-        <w:t xml:space="preserve">This will need to be updated and can be used alongside the Session’s Chair property to apply a “Chair Model” to the sessions whereby the amount of each role is relevant to the amount of chairs that session has. </w:t>
-      </w:r>
-    </w:p>
-    <w:p>
-      <w:r>
-        <w:tab/>
-        <w:t>As mentioned, the other method the user can roster employees to the Session is to use the Team v-select:</w:t>
+      </w:r>
+      <w:r>
+        <w:t>The user</w:t>
+      </w:r>
+      <w:r>
+        <w:t xml:space="preserve"> can roster employees to the Session </w:t>
+      </w:r>
+      <w:r>
+        <w:t>using a Team available with the</w:t>
+      </w:r>
+      <w:r>
+        <w:t xml:space="preserve"> Team v-select:</w:t>
       </w:r>
     </w:p>
     <w:bookmarkStart w:id="28" w:name="_MON_1610873333"/>
@@ -1495,9 +2249,9 @@
       <w:r>
         <w:object w:dxaOrig="9026" w:dyaOrig="631">
           <v:shape id="_x0000_i1053" type="#_x0000_t75" style="width:451.5pt;height:31.5pt" o:ole="">
-            <v:imagedata r:id="rId69" o:title=""/>
-          </v:shape>
-          <o:OLEObject Type="Embed" ProgID="Word.OpenDocumentText.12" ShapeID="_x0000_i1053" DrawAspect="Content" ObjectID="_1610967037" r:id="rId70"/>
+            <v:imagedata r:id="rId70" o:title=""/>
+          </v:shape>
+          <o:OLEObject Type="Embed" ProgID="Word.OpenDocumentText.12" ShapeID="_x0000_i1053" DrawAspect="Content" ObjectID="_1611988585" r:id="rId71"/>
         </w:object>
       </w:r>
     </w:p>
@@ -1534,7 +2288,7 @@
                     <pic:cNvPicPr/>
                   </pic:nvPicPr>
                   <pic:blipFill>
-                    <a:blip r:embed="rId71">
+                    <a:blip r:embed="rId72">
                       <a:extLst>
                         <a:ext uri="{28A0092B-C50C-407E-A947-70E740481C1C}">
                           <a14:useLocalDpi xmlns:a14="http://schemas.microsoft.com/office/drawing/2010/main" val="0"/>
@@ -1576,7 +2330,21 @@
     <w:p>
       <w:r>
         <w:tab/>
-        <w:t xml:space="preserve">It’s important to note that his v-select differs in that it uses the “return-object” attribute to ensure that the entire Team object is returned during the “v-on:input” </w:t>
+        <w:t xml:space="preserve">It’s important to note that </w:t>
+      </w:r>
+      <w:r>
+        <w:t>t</w:t>
+      </w:r>
+      <w:r>
+        <w:t>his v-select differs in that it uses the “return-object” attribute to ensure that the entire Team object is returned during the “</w:t>
+      </w:r>
+      <w:proofErr w:type="spellStart"/>
+      <w:r>
+        <w:t>v-on:input</w:t>
+      </w:r>
+      <w:proofErr w:type="spellEnd"/>
+      <w:r>
+        <w:t xml:space="preserve">” </w:t>
       </w:r>
       <w:r>
         <w:t>attribute</w:t>
@@ -1585,7 +2353,28 @@
         <w:t xml:space="preserve"> rather than just the name. </w:t>
       </w:r>
       <w:r>
-        <w:t>When a user selects a Team, the “setTeam” method is triggered as indicated by the “v-on:input”</w:t>
+        <w:t>When a user selects a Team, the “</w:t>
+      </w:r>
+      <w:proofErr w:type="spellStart"/>
+      <w:r>
+        <w:t>setTeam</w:t>
+      </w:r>
+      <w:proofErr w:type="spellEnd"/>
+      <w:r>
+        <w:t>” method is triggered as indicated by the “</w:t>
+      </w:r>
+      <w:proofErr w:type="spellStart"/>
+      <w:r>
+        <w:t>v-on</w:t>
+      </w:r>
+      <w:proofErr w:type="gramStart"/>
+      <w:r>
+        <w:t>:input</w:t>
+      </w:r>
+      <w:proofErr w:type="spellEnd"/>
+      <w:proofErr w:type="gramEnd"/>
+      <w:r>
+        <w:t>”</w:t>
       </w:r>
       <w:r>
         <w:t>. For this method, the session role arrays have to first be cleared so that the team be replace any employees already rostered. Each member of the selected team is then looped over to see if their Id matches any within the available employees array which means that team member is available for that date:</w:t>
@@ -1597,44 +2386,113 @@
       <w:r>
         <w:object w:dxaOrig="9026" w:dyaOrig="2402">
           <v:shape id="_x0000_i1054" type="#_x0000_t75" style="width:451.5pt;height:120pt" o:ole="">
-            <v:imagedata r:id="rId72" o:title=""/>
-          </v:shape>
-          <o:OLEObject Type="Embed" ProgID="Word.OpenDocumentText.12" ShapeID="_x0000_i1054" DrawAspect="Content" ObjectID="_1610967038" r:id="rId73"/>
-        </w:object>
-      </w:r>
-    </w:p>
-    <w:p>
-      <w:r>
-        <w:t xml:space="preserve">If a match is found, this team member is then put through a switch statement to determine its role and also converted from a TeamMember object to a SessionEmployee object so that the employee can be assigned the various Session related hours. If there aren’t any matches, the session arrays are then populated with a blank employee to ensure that the user is able </w:t>
-      </w:r>
-      <w:r>
-        <w:t>assign an employee for that role</w:t>
-      </w:r>
-      <w:r>
-        <w:t xml:space="preserve">. </w:t>
-      </w:r>
-    </w:p>
-    <w:p/>
-    <w:p/>
-    <w:bookmarkStart w:id="30" w:name="_MON_1610875477"/>
+            <v:imagedata r:id="rId73" o:title=""/>
+          </v:shape>
+          <o:OLEObject Type="Embed" ProgID="Word.OpenDocumentText.12" ShapeID="_x0000_i1054" DrawAspect="Content" ObjectID="_1611988586" r:id="rId74"/>
+        </w:object>
+      </w:r>
+    </w:p>
+    <w:p>
+      <w:r>
+        <w:t>If a match is found, this team member is</w:t>
+      </w:r>
+      <w:r>
+        <w:t xml:space="preserve"> then</w:t>
+      </w:r>
+      <w:r>
+        <w:t xml:space="preserve"> converted from a </w:t>
+      </w:r>
+      <w:proofErr w:type="spellStart"/>
+      <w:r>
+        <w:t>TeamMember</w:t>
+      </w:r>
+      <w:proofErr w:type="spellEnd"/>
+      <w:r>
+        <w:t xml:space="preserve"> object to a </w:t>
+      </w:r>
+      <w:proofErr w:type="spellStart"/>
+      <w:r>
+        <w:t>SessionEmployee</w:t>
+      </w:r>
+      <w:proofErr w:type="spellEnd"/>
+      <w:r>
+        <w:t xml:space="preserve"> object </w:t>
+      </w:r>
+      <w:r>
+        <w:t xml:space="preserve">and placed into the </w:t>
+      </w:r>
+      <w:proofErr w:type="spellStart"/>
+      <w:r>
+        <w:t>SessionEmployee</w:t>
+      </w:r>
+      <w:proofErr w:type="spellEnd"/>
+      <w:r>
+        <w:t xml:space="preserve"> array of the Session</w:t>
+      </w:r>
+      <w:r>
+        <w:t>.</w:t>
+      </w:r>
+      <w:r>
+        <w:t xml:space="preserve"> It’s important to note adding a Team will replace the current Template of the Session as</w:t>
+      </w:r>
+      <w:r>
+        <w:t xml:space="preserve"> </w:t>
+      </w:r>
+      <w:r>
+        <w:t>it was discussed Teams would follow the same structure as their respective Templates for that Session. The user is still able to manually assign, add and remove Employees within this component if they feel the need to:</w:t>
+      </w:r>
+    </w:p>
+    <w:bookmarkStart w:id="30" w:name="_MON_1611988190"/>
     <w:bookmarkEnd w:id="30"/>
     <w:p>
       <w:r>
-        <w:object w:dxaOrig="9026" w:dyaOrig="9744">
-          <v:shape id="_x0000_i1055" type="#_x0000_t75" style="width:451.5pt;height:487.5pt" o:ole="">
-            <v:imagedata r:id="rId74" o:title=""/>
-          </v:shape>
-          <o:OLEObject Type="Embed" ProgID="Word.OpenDocumentText.12" ShapeID="_x0000_i1055" DrawAspect="Content" ObjectID="_1610967039" r:id="rId75"/>
+        <w:object w:dxaOrig="9026" w:dyaOrig="2402">
+          <v:shape id="_x0000_i1145" type="#_x0000_t75" style="width:451.5pt;height:120pt" o:ole="">
+            <v:imagedata r:id="rId75" o:title=""/>
+          </v:shape>
+          <o:OLEObject Type="Embed" ProgID="Word.OpenDocumentText.12" ShapeID="_x0000_i1145" DrawAspect="Content" ObjectID="_1611988587" r:id="rId76"/>
         </w:object>
       </w:r>
     </w:p>
     <w:p>
       <w:r>
         <w:tab/>
-        <w:t>When the SUBIT button is pressed, the “rosterSession”</w:t>
-      </w:r>
-      <w:r>
-        <w:t xml:space="preserve"> is called which uses a method called “checkDuplicates”. This method simply goes through each of the selected employees and alerts to the user if there are any duplicates chosen with the use of the error Snackbar with the text being bound to the “errorMessage” string script variable:</w:t>
+        <w:t>When the SUBIT button is pressed, the “</w:t>
+      </w:r>
+      <w:proofErr w:type="spellStart"/>
+      <w:r>
+        <w:t>rosterSession</w:t>
+      </w:r>
+      <w:proofErr w:type="spellEnd"/>
+      <w:r>
+        <w:t>”</w:t>
+      </w:r>
+      <w:r>
+        <w:t xml:space="preserve"> is called which uses a method called “</w:t>
+      </w:r>
+      <w:proofErr w:type="spellStart"/>
+      <w:r>
+        <w:t>checkDuplicates</w:t>
+      </w:r>
+      <w:proofErr w:type="spellEnd"/>
+      <w:r>
+        <w:t xml:space="preserve">”. This method simply goes through each of the selected employees and alerts to the user if there are any duplicates chosen with the use of the error </w:t>
+      </w:r>
+      <w:proofErr w:type="spellStart"/>
+      <w:r>
+        <w:t>Snackbar</w:t>
+      </w:r>
+      <w:proofErr w:type="spellEnd"/>
+      <w:r>
+        <w:t xml:space="preserve"> with the text being bound to the “</w:t>
+      </w:r>
+      <w:proofErr w:type="spellStart"/>
+      <w:r>
+        <w:t>errorMessage</w:t>
+      </w:r>
+      <w:proofErr w:type="spellEnd"/>
+      <w:r>
+        <w:t>” string script variable:</w:t>
       </w:r>
     </w:p>
     <w:bookmarkStart w:id="31" w:name="_MON_1610877247"/>
@@ -1643,23 +2501,21 @@
       <w:r>
         <w:object w:dxaOrig="9026" w:dyaOrig="1068">
           <v:shape id="_x0000_i1056" type="#_x0000_t75" style="width:451.5pt;height:53.25pt" o:ole="">
-            <v:imagedata r:id="rId76" o:title=""/>
-          </v:shape>
-          <o:OLEObject Type="Embed" ProgID="Word.OpenDocumentText.12" ShapeID="_x0000_i1056" DrawAspect="Content" ObjectID="_1610967040" r:id="rId77"/>
-        </w:object>
-      </w:r>
-    </w:p>
-    <w:p/>
-    <w:p/>
+            <v:imagedata r:id="rId77" o:title=""/>
+          </v:shape>
+          <o:OLEObject Type="Embed" ProgID="Word.OpenDocumentText.12" ShapeID="_x0000_i1056" DrawAspect="Content" ObjectID="_1611988588" r:id="rId78"/>
+        </w:object>
+      </w:r>
+    </w:p>
     <w:bookmarkStart w:id="32" w:name="_MON_1610877266"/>
     <w:bookmarkEnd w:id="32"/>
     <w:p>
       <w:r>
-        <w:object w:dxaOrig="9026" w:dyaOrig="2847">
-          <v:shape id="_x0000_i1057" type="#_x0000_t75" style="width:451.5pt;height:142.5pt" o:ole="">
-            <v:imagedata r:id="rId78" o:title=""/>
-          </v:shape>
-          <o:OLEObject Type="Embed" ProgID="Word.OpenDocumentText.12" ShapeID="_x0000_i1057" DrawAspect="Content" ObjectID="_1610967041" r:id="rId79"/>
+        <w:object w:dxaOrig="9026" w:dyaOrig="5290">
+          <v:shape id="_x0000_i1148" type="#_x0000_t75" style="width:451.5pt;height:264.75pt" o:ole="">
+            <v:imagedata r:id="rId79" o:title=""/>
+          </v:shape>
+          <o:OLEObject Type="Embed" ProgID="Word.OpenDocumentText.12" ShapeID="_x0000_i1148" DrawAspect="Content" ObjectID="_1611988589" r:id="rId80"/>
         </w:object>
       </w:r>
     </w:p>
@@ -1668,13 +2524,29 @@
         <w:tab/>
       </w:r>
       <w:r>
-        <w:t>This is the</w:t>
-      </w:r>
-      <w:r>
-        <w:t xml:space="preserve"> script for the “checkDuplicates” method for the SV role which is pe</w:t>
-      </w:r>
-      <w:r>
-        <w:t>rformed for the other roles too. Below is the “rosterSession” script:</w:t>
+        <w:t>Below is the “</w:t>
+      </w:r>
+      <w:proofErr w:type="spellStart"/>
+      <w:r>
+        <w:t>rosterSession</w:t>
+      </w:r>
+      <w:proofErr w:type="spellEnd"/>
+      <w:r>
+        <w:t>” script</w:t>
+      </w:r>
+      <w:r>
+        <w:t xml:space="preserve"> whereby the “</w:t>
+      </w:r>
+      <w:proofErr w:type="spellStart"/>
+      <w:r>
+        <w:t>checkDuplicates</w:t>
+      </w:r>
+      <w:proofErr w:type="spellEnd"/>
+      <w:r>
+        <w:t>” method is used</w:t>
+      </w:r>
+      <w:r>
+        <w:t>:</w:t>
       </w:r>
     </w:p>
     <w:bookmarkStart w:id="33" w:name="_MON_1610877081"/>
@@ -1683,65 +2555,173 @@
       <w:r>
         <w:object w:dxaOrig="9026" w:dyaOrig="6184">
           <v:shape id="_x0000_i1058" type="#_x0000_t75" style="width:451.5pt;height:309pt" o:ole="">
-            <v:imagedata r:id="rId80" o:title=""/>
-          </v:shape>
-          <o:OLEObject Type="Embed" ProgID="Word.OpenDocumentText.12" ShapeID="_x0000_i1058" DrawAspect="Content" ObjectID="_1610967042" r:id="rId81"/>
-        </w:object>
-      </w:r>
-    </w:p>
-    <w:p>
-      <w:r>
-        <w:t>As mentioned, first the employees are checked for any duplicates. The “after” Session’s Employee array is then populated by looping through the session role arrays such as for the SV role:</w:t>
-      </w:r>
-    </w:p>
-    <w:bookmarkStart w:id="34" w:name="_MON_1610877676"/>
+            <v:imagedata r:id="rId81" o:title=""/>
+          </v:shape>
+          <o:OLEObject Type="Embed" ProgID="Word.OpenDocumentText.12" ShapeID="_x0000_i1058" DrawAspect="Content" ObjectID="_1611988590" r:id="rId82"/>
+        </w:object>
+      </w:r>
+    </w:p>
+    <w:p>
+      <w:r>
+        <w:t xml:space="preserve">Once any duplicates have been checked and passed, a </w:t>
+      </w:r>
+      <w:r>
+        <w:t xml:space="preserve">Session array is then created with the “before” and “after” session put into so that they can be sent to the </w:t>
+      </w:r>
+      <w:proofErr w:type="spellStart"/>
+      <w:r>
+        <w:t>RosterController</w:t>
+      </w:r>
+      <w:proofErr w:type="spellEnd"/>
+      <w:r>
+        <w:t xml:space="preserve"> Update method. As usual, the response is then returned to determine if the update was successful or not. </w:t>
+      </w:r>
+      <w:r>
+        <w:t xml:space="preserve">The Update method of the </w:t>
+      </w:r>
+      <w:proofErr w:type="spellStart"/>
+      <w:r>
+        <w:t>RosterController</w:t>
+      </w:r>
+      <w:proofErr w:type="spellEnd"/>
+      <w:r>
+        <w:t xml:space="preserve"> will be broken down next as quite a lot happens within this.</w:t>
+      </w:r>
+    </w:p>
+    <w:bookmarkStart w:id="34" w:name="_MON_1610877960"/>
     <w:bookmarkEnd w:id="34"/>
-    <w:p>
-      <w:r>
-        <w:object w:dxaOrig="9026" w:dyaOrig="1735">
-          <v:shape id="_x0000_i1059" type="#_x0000_t75" style="width:451.5pt;height:87pt" o:ole="">
-            <v:imagedata r:id="rId82" o:title=""/>
-          </v:shape>
-          <o:OLEObject Type="Embed" ProgID="Word.OpenDocumentText.12" ShapeID="_x0000_i1059" DrawAspect="Content" ObjectID="_1610967043" r:id="rId83"/>
-        </w:object>
-      </w:r>
-    </w:p>
-    <w:p>
-      <w:r>
-        <w:t xml:space="preserve">A Session array is then created with the “before” and “after” session put into so that they can be sent to the RosterController Update method. As usual, the response is then returned to determine if the update was successful or not. </w:t>
-      </w:r>
-      <w:r>
-        <w:t>The Update method of the RosterController will be broken down next as quite a lot happens within this.</w:t>
-      </w:r>
-    </w:p>
-    <w:bookmarkStart w:id="35" w:name="_MON_1610877960"/>
-    <w:bookmarkEnd w:id="35"/>
     <w:p>
       <w:r>
         <w:object w:dxaOrig="9026" w:dyaOrig="6184">
           <v:shape id="_x0000_i1060" type="#_x0000_t75" style="width:451.5pt;height:309pt" o:ole="">
-            <v:imagedata r:id="rId84" o:title=""/>
-          </v:shape>
-          <o:OLEObject Type="Embed" ProgID="Word.OpenDocumentText.12" ShapeID="_x0000_i1060" DrawAspect="Content" ObjectID="_1610967044" r:id="rId85"/>
+            <v:imagedata r:id="rId83" o:title=""/>
+          </v:shape>
+          <o:OLEObject Type="Embed" ProgID="Word.OpenDocumentText.12" ShapeID="_x0000_i1060" DrawAspect="Content" ObjectID="_1611988591" r:id="rId84"/>
         </w:object>
       </w:r>
     </w:p>
     <w:p>
       <w:r>
         <w:tab/>
-        <w:t>The Session array from the RosterSession Component is first deserialized so that differences made between the “before” and “after” Sessions can be checked.</w:t>
-      </w:r>
-      <w:r>
-        <w:t xml:space="preserve"> The Holiday property of the Session is then checked to determine which UpdateRoster method is to be performed. During the writing of this documentation, Sessions set on a Saturday as classed as “LowRate” meaning that all appointed hours for that session are classed as “LowRateUHours” (as in low rate unsocial hours). Sessions set on a Sunday or “Special Date” (bank holiday or date which is input into the SpecialDateTable) are classes as “HighRate” and so appointed hours for that are classes as “HighRateUHours”. This is done as requested due to the amount of money given per hour is different depending upon the type of “holiday” (as in weekend of special date) the session is on. </w:t>
+        <w:t xml:space="preserve">The Session array from the </w:t>
+      </w:r>
+      <w:proofErr w:type="spellStart"/>
+      <w:r>
+        <w:t>RosterSession</w:t>
+      </w:r>
+      <w:proofErr w:type="spellEnd"/>
+      <w:r>
+        <w:t xml:space="preserve"> Component is first </w:t>
+      </w:r>
+      <w:proofErr w:type="spellStart"/>
+      <w:r>
+        <w:t>deserialized</w:t>
+      </w:r>
+      <w:proofErr w:type="spellEnd"/>
+      <w:r>
+        <w:t xml:space="preserve"> so that differences made between the “before” and “after” Sessions can be checked.</w:t>
+      </w:r>
+      <w:r>
+        <w:t xml:space="preserve"> The Holiday property of the Session is then checked to determine which </w:t>
+      </w:r>
+      <w:proofErr w:type="spellStart"/>
+      <w:r>
+        <w:t>Update</w:t>
+      </w:r>
+      <w:bookmarkStart w:id="35" w:name="_GoBack"/>
+      <w:bookmarkEnd w:id="35"/>
+      <w:r>
+        <w:t>Roster</w:t>
+      </w:r>
+      <w:proofErr w:type="spellEnd"/>
+      <w:r>
+        <w:t xml:space="preserve"> method is to be performed. During the writing of this documentation, Sessions set on a Saturday as classed as “</w:t>
+      </w:r>
+      <w:proofErr w:type="spellStart"/>
+      <w:r>
+        <w:t>LowRate</w:t>
+      </w:r>
+      <w:proofErr w:type="spellEnd"/>
+      <w:r>
+        <w:t>” meaning that all appointed hours for that session are classed as “</w:t>
+      </w:r>
+      <w:proofErr w:type="spellStart"/>
+      <w:r>
+        <w:t>LowRateUHours</w:t>
+      </w:r>
+      <w:proofErr w:type="spellEnd"/>
+      <w:r>
+        <w:t xml:space="preserve">” (as in low rate unsocial hours). Sessions set on a Sunday or “Special Date” (bank holiday or date which is input into the </w:t>
+      </w:r>
+      <w:proofErr w:type="spellStart"/>
+      <w:r>
+        <w:t>SpecialDateTable</w:t>
+      </w:r>
+      <w:proofErr w:type="spellEnd"/>
+      <w:r>
+        <w:t>) are classes as “</w:t>
+      </w:r>
+      <w:proofErr w:type="spellStart"/>
+      <w:r>
+        <w:t>HighRate</w:t>
+      </w:r>
+      <w:proofErr w:type="spellEnd"/>
+      <w:r>
+        <w:t>” and so appointed hours for that are classes as “</w:t>
+      </w:r>
+      <w:proofErr w:type="spellStart"/>
+      <w:r>
+        <w:t>HighRateUHours</w:t>
+      </w:r>
+      <w:proofErr w:type="spellEnd"/>
+      <w:r>
+        <w:t xml:space="preserve">”. This is done as requested due to the amount of money given per hour is different depending upon the type of “holiday” (as in weekend of special date) the session is on. </w:t>
       </w:r>
       <w:r>
         <w:t xml:space="preserve">The </w:t>
       </w:r>
-      <w:r>
-        <w:t xml:space="preserve">UpdateRoster first retrieves which week of the year the Session is set on as a “Week.Year” double is used to identify which week the rostered hours are on within the RosterTable. </w:t>
-      </w:r>
-      <w:r>
-        <w:t>The method for achieve this uses a combination of the “DateTimeFormatInfo” and “Calender” classes:</w:t>
+      <w:proofErr w:type="spellStart"/>
+      <w:r>
+        <w:t>UpdateRoster</w:t>
+      </w:r>
+      <w:proofErr w:type="spellEnd"/>
+      <w:r>
+        <w:t xml:space="preserve"> first retrieves which week of the year the Session is set on as a “</w:t>
+      </w:r>
+      <w:proofErr w:type="spellStart"/>
+      <w:r>
+        <w:t>Week.Year</w:t>
+      </w:r>
+      <w:proofErr w:type="spellEnd"/>
+      <w:r>
+        <w:t xml:space="preserve">” double is used to identify which week the rostered hours are on within the </w:t>
+      </w:r>
+      <w:proofErr w:type="spellStart"/>
+      <w:r>
+        <w:t>RosterTable</w:t>
+      </w:r>
+      <w:proofErr w:type="spellEnd"/>
+      <w:r>
+        <w:t xml:space="preserve">. </w:t>
+      </w:r>
+      <w:r>
+        <w:t>The method for achieve this uses a combination of the “</w:t>
+      </w:r>
+      <w:proofErr w:type="spellStart"/>
+      <w:r>
+        <w:t>DateTimeFormatInfo</w:t>
+      </w:r>
+      <w:proofErr w:type="spellEnd"/>
+      <w:r>
+        <w:t>” and “</w:t>
+      </w:r>
+      <w:proofErr w:type="spellStart"/>
+      <w:r>
+        <w:t>Calender</w:t>
+      </w:r>
+      <w:proofErr w:type="spellEnd"/>
+      <w:r>
+        <w:t>” classes:</w:t>
       </w:r>
     </w:p>
     <w:bookmarkStart w:id="36" w:name="_MON_1610879822"/>
@@ -1750,9 +2730,9 @@
       <w:r>
         <w:object w:dxaOrig="9026" w:dyaOrig="1958">
           <v:shape id="_x0000_i1061" type="#_x0000_t75" style="width:451.5pt;height:98.25pt" o:ole="">
-            <v:imagedata r:id="rId86" o:title=""/>
-          </v:shape>
-          <o:OLEObject Type="Embed" ProgID="Word.OpenDocumentText.12" ShapeID="_x0000_i1061" DrawAspect="Content" ObjectID="_1610967045" r:id="rId87"/>
+            <v:imagedata r:id="rId85" o:title=""/>
+          </v:shape>
+          <o:OLEObject Type="Embed" ProgID="Word.OpenDocumentText.12" ShapeID="_x0000_i1061" DrawAspect="Content" ObjectID="_1611988592" r:id="rId86"/>
         </w:object>
       </w:r>
     </w:p>
@@ -1762,16 +2742,24 @@
       <w:r>
         <w:object w:dxaOrig="9026" w:dyaOrig="13971">
           <v:shape id="_x0000_i1062" type="#_x0000_t75" style="width:451.5pt;height:698.25pt" o:ole="">
-            <v:imagedata r:id="rId88" o:title=""/>
-          </v:shape>
-          <o:OLEObject Type="Embed" ProgID="Word.OpenDocumentText.12" ShapeID="_x0000_i1062" DrawAspect="Content" ObjectID="_1610967046" r:id="rId89"/>
+            <v:imagedata r:id="rId87" o:title=""/>
+          </v:shape>
+          <o:OLEObject Type="Embed" ProgID="Word.OpenDocumentText.12" ShapeID="_x0000_i1062" DrawAspect="Content" ObjectID="_1611988593" r:id="rId88"/>
         </w:object>
       </w:r>
     </w:p>
     <w:p>
       <w:r>
         <w:lastRenderedPageBreak/>
-        <w:t xml:space="preserve">First, the Week double is retrieved along with the Session’s StaffCount property reset to 0 so that it can be recalculated (this property was requested in that </w:t>
+        <w:t xml:space="preserve">First, the Week double is retrieved along with the Session’s </w:t>
+      </w:r>
+      <w:proofErr w:type="spellStart"/>
+      <w:r>
+        <w:t>StaffCount</w:t>
+      </w:r>
+      <w:proofErr w:type="spellEnd"/>
+      <w:r>
+        <w:t xml:space="preserve"> property reset to 0 so that it can be recalculated (this property was requested in that </w:t>
       </w:r>
       <w:r>
         <w:t>the count of the</w:t>
@@ -1795,7 +2783,15 @@
         <w:t>), UNS (unsocial) and OT (overtime) hours are then checked to see if any differences are found. If so, the difference is calculated and updated using the appropriate</w:t>
       </w:r>
       <w:r>
-        <w:t xml:space="preserve"> method e.g. UpdateAppointed if</w:t>
+        <w:t xml:space="preserve"> method e.g. </w:t>
+      </w:r>
+      <w:proofErr w:type="spellStart"/>
+      <w:r>
+        <w:t>UpdateAppointed</w:t>
+      </w:r>
+      <w:proofErr w:type="spellEnd"/>
+      <w:r>
+        <w:t xml:space="preserve"> if</w:t>
       </w:r>
       <w:r>
         <w:t xml:space="preserve"> there</w:t>
@@ -1807,7 +2803,23 @@
         <w:t xml:space="preserve"> in appointed hours.</w:t>
       </w:r>
       <w:r>
-        <w:t xml:space="preserve"> This Employee is then removed from the Before Session Employees List as they are no longer needed to be looped through during the After Employees loop. If no match is found then that Employee has all of their hours assigned to the RosterTable using the UpdateHours method:</w:t>
+        <w:t xml:space="preserve"> This Employee is then removed from the Before Session Employees List as they are no longer needed to be looped through during the After Employees loop. If no match is found then that Employee has all of their hours assigned to the </w:t>
+      </w:r>
+      <w:proofErr w:type="spellStart"/>
+      <w:r>
+        <w:t>RosterTable</w:t>
+      </w:r>
+      <w:proofErr w:type="spellEnd"/>
+      <w:r>
+        <w:t xml:space="preserve"> using the </w:t>
+      </w:r>
+      <w:proofErr w:type="spellStart"/>
+      <w:r>
+        <w:t>UpdateHours</w:t>
+      </w:r>
+      <w:proofErr w:type="spellEnd"/>
+      <w:r>
+        <w:t xml:space="preserve"> method:</w:t>
       </w:r>
     </w:p>
     <w:bookmarkStart w:id="38" w:name="_MON_1610880795"/>
@@ -1816,21 +2828,45 @@
       <w:r>
         <w:object w:dxaOrig="9026" w:dyaOrig="7519">
           <v:shape id="_x0000_i1063" type="#_x0000_t75" style="width:451.5pt;height:375.75pt" o:ole="">
-            <v:imagedata r:id="rId90" o:title=""/>
-          </v:shape>
-          <o:OLEObject Type="Embed" ProgID="Word.OpenDocumentText.12" ShapeID="_x0000_i1063" DrawAspect="Content" ObjectID="_1610967047" r:id="rId91"/>
-        </w:object>
-      </w:r>
-    </w:p>
-    <w:p>
-      <w:r>
-        <w:t>This method appends the RosterTable with the appropriate hours of the Employee if there is a match. If there is no record of this employee within the table, the CreateRoster method is used to create a record.</w:t>
+            <v:imagedata r:id="rId89" o:title=""/>
+          </v:shape>
+          <o:OLEObject Type="Embed" ProgID="Word.OpenDocumentText.12" ShapeID="_x0000_i1063" DrawAspect="Content" ObjectID="_1611988594" r:id="rId90"/>
+        </w:object>
+      </w:r>
+    </w:p>
+    <w:p>
+      <w:r>
+        <w:t xml:space="preserve">This method appends the </w:t>
+      </w:r>
+      <w:proofErr w:type="spellStart"/>
+      <w:r>
+        <w:t>RosterTable</w:t>
+      </w:r>
+      <w:proofErr w:type="spellEnd"/>
+      <w:r>
+        <w:t xml:space="preserve"> with the appropriate hours of the Employee if there is a match. If there is no record of this employee within the table, the </w:t>
+      </w:r>
+      <w:proofErr w:type="spellStart"/>
+      <w:r>
+        <w:t>CreateRoster</w:t>
+      </w:r>
+      <w:proofErr w:type="spellEnd"/>
+      <w:r>
+        <w:t xml:space="preserve"> method is used to create a record.</w:t>
       </w:r>
     </w:p>
     <w:p>
       <w:r>
         <w:tab/>
-        <w:t>After this, the Session’s StaffCount is then incremented unless the Employee’s Role equals to RN as requested.</w:t>
+        <w:t xml:space="preserve">After this, the Session’s </w:t>
+      </w:r>
+      <w:proofErr w:type="spellStart"/>
+      <w:r>
+        <w:t>StaffCount</w:t>
+      </w:r>
+      <w:proofErr w:type="spellEnd"/>
+      <w:r>
+        <w:t xml:space="preserve"> is then incremented unless the Employee’s Role equals to RN as requested.</w:t>
       </w:r>
       <w:r>
         <w:t xml:space="preserve"> Following this, the Before Employees List is then searched through again as and any Employees</w:t>
@@ -1842,14 +2878,54 @@
         <w:t xml:space="preserve"> present are </w:t>
       </w:r>
       <w:r>
-        <w:t xml:space="preserve">updated with their hours as negatives from the RosterTable as this indicates that they are no longer being rostered to that Session resulting in their hours being removed. </w:t>
+        <w:t xml:space="preserve">updated with their hours as negatives from the </w:t>
+      </w:r>
+      <w:proofErr w:type="spellStart"/>
+      <w:r>
+        <w:t>RosterTable</w:t>
+      </w:r>
+      <w:proofErr w:type="spellEnd"/>
+      <w:r>
+        <w:t xml:space="preserve"> as this indicates that they are no longer being rostered to that Session resulting in their hours being removed. </w:t>
       </w:r>
     </w:p>
     <w:p>
       <w:r>
         <w:lastRenderedPageBreak/>
         <w:tab/>
-        <w:t>The UpdateRosterLowRate and UpdateRosterHighRate methods are very similar except that their appointed (LOD) hours are also used for the unsocial hours of the RosterTable such as seen with the UpdateHoursLowRate method:</w:t>
+        <w:t xml:space="preserve">The </w:t>
+      </w:r>
+      <w:proofErr w:type="spellStart"/>
+      <w:r>
+        <w:t>UpdateRosterLowRate</w:t>
+      </w:r>
+      <w:proofErr w:type="spellEnd"/>
+      <w:r>
+        <w:t xml:space="preserve"> and </w:t>
+      </w:r>
+      <w:proofErr w:type="spellStart"/>
+      <w:r>
+        <w:t>UpdateRosterHighRate</w:t>
+      </w:r>
+      <w:proofErr w:type="spellEnd"/>
+      <w:r>
+        <w:t xml:space="preserve"> methods are very similar except that their appointed (LOD) hours are also used for the unsocial hours of the </w:t>
+      </w:r>
+      <w:proofErr w:type="spellStart"/>
+      <w:r>
+        <w:t>RosterTable</w:t>
+      </w:r>
+      <w:proofErr w:type="spellEnd"/>
+      <w:r>
+        <w:t xml:space="preserve"> such as seen with the </w:t>
+      </w:r>
+      <w:proofErr w:type="spellStart"/>
+      <w:r>
+        <w:t>UpdateHoursLowRate</w:t>
+      </w:r>
+      <w:proofErr w:type="spellEnd"/>
+      <w:r>
+        <w:t xml:space="preserve"> method:</w:t>
       </w:r>
     </w:p>
     <w:bookmarkStart w:id="39" w:name="_MON_1610881739"/>
@@ -1858,9 +2934,9 @@
       <w:r>
         <w:object w:dxaOrig="9026" w:dyaOrig="7297">
           <v:shape id="_x0000_i1064" type="#_x0000_t75" style="width:451.5pt;height:364.5pt" o:ole="">
-            <v:imagedata r:id="rId92" o:title=""/>
-          </v:shape>
-          <o:OLEObject Type="Embed" ProgID="Word.OpenDocumentText.12" ShapeID="_x0000_i1064" DrawAspect="Content" ObjectID="_1610967048" r:id="rId93"/>
+            <v:imagedata r:id="rId91" o:title=""/>
+          </v:shape>
+          <o:OLEObject Type="Embed" ProgID="Word.OpenDocumentText.12" ShapeID="_x0000_i1064" DrawAspect="Content" ObjectID="_1611988595" r:id="rId92"/>
         </w:object>
       </w:r>
     </w:p>
@@ -1869,7 +2945,23 @@
         <w:t>After the hours have be</w:t>
       </w:r>
       <w:r>
-        <w:t xml:space="preserve"> rostered accordingly, the State of the Session is set depending upon the Session Type and StaffCount. This is currently done so that the Session State can be used to determine which colour to set the Text in the FetchSession Component as described here. This is also where any additional States need to be implemented to the Session such as under or overstaffed. </w:t>
+        <w:t xml:space="preserve"> rostered accordingly, the State of the Session is set depending upon the Session Type and </w:t>
+      </w:r>
+      <w:proofErr w:type="spellStart"/>
+      <w:r>
+        <w:t>StaffCount</w:t>
+      </w:r>
+      <w:proofErr w:type="spellEnd"/>
+      <w:r>
+        <w:t xml:space="preserve">. This is currently done so that the Session State can be used to determine which colour to set the Text in the </w:t>
+      </w:r>
+      <w:proofErr w:type="spellStart"/>
+      <w:r>
+        <w:t>FetchSession</w:t>
+      </w:r>
+      <w:proofErr w:type="spellEnd"/>
+      <w:r>
+        <w:t xml:space="preserve"> Component as described here. This is also where any additional States need to be implemented to the Session such as under or overstaffed. </w:t>
       </w:r>
     </w:p>
     <w:p/>
@@ -1879,9 +2971,9 @@
       <w:r>
         <w:object w:dxaOrig="9026" w:dyaOrig="8409">
           <v:shape id="_x0000_i1065" type="#_x0000_t75" style="width:451.5pt;height:420.75pt" o:ole="">
-            <v:imagedata r:id="rId94" o:title=""/>
-          </v:shape>
-          <o:OLEObject Type="Embed" ProgID="Word.OpenDocumentText.12" ShapeID="_x0000_i1065" DrawAspect="Content" ObjectID="_1610967049" r:id="rId95"/>
+            <v:imagedata r:id="rId93" o:title=""/>
+          </v:shape>
+          <o:OLEObject Type="Embed" ProgID="Word.OpenDocumentText.12" ShapeID="_x0000_i1065" DrawAspect="Content" ObjectID="_1611988596" r:id="rId94"/>
         </w:object>
       </w:r>
     </w:p>
@@ -1890,7 +2982,23 @@
         <w:tab/>
       </w:r>
       <w:r>
-        <w:t>Following this, the SessionEmployeeTable has to be updated so that the correct Employees are linked to the respective Session. It’s worth noting that this current method could be improved upon using a MERGE statement. For instance, the method simply removes all previous records within the SessionEmployeeTable from that Session and then adding in the Employees again to ensure all changes are set. Although this works, this can cause fragmentation within the database which a MERGE statement could solve:</w:t>
+        <w:t xml:space="preserve">Following this, the </w:t>
+      </w:r>
+      <w:proofErr w:type="spellStart"/>
+      <w:r>
+        <w:t>SessionEmployeeTable</w:t>
+      </w:r>
+      <w:proofErr w:type="spellEnd"/>
+      <w:r>
+        <w:t xml:space="preserve"> has to be updated so that the correct Employees are linked to the respective Session. It’s worth noting that this current method could be improved upon using a MERGE statement. For instance, the method simply removes all previous records within the </w:t>
+      </w:r>
+      <w:proofErr w:type="spellStart"/>
+      <w:r>
+        <w:t>SessionEmployeeTable</w:t>
+      </w:r>
+      <w:proofErr w:type="spellEnd"/>
+      <w:r>
+        <w:t xml:space="preserve"> from that Session and then adding in the Employees again to ensure all changes are set. Although this works, this can cause fragmentation within the database which a MERGE statement could solve:</w:t>
       </w:r>
     </w:p>
     <w:bookmarkStart w:id="41" w:name="_MON_1610884812"/>
@@ -1899,16 +3007,24 @@
       <w:r>
         <w:object w:dxaOrig="9026" w:dyaOrig="8409">
           <v:shape id="_x0000_i1066" type="#_x0000_t75" style="width:451.5pt;height:420.75pt" o:ole="">
-            <v:imagedata r:id="rId96" o:title=""/>
-          </v:shape>
-          <o:OLEObject Type="Embed" ProgID="Word.OpenDocumentText.12" ShapeID="_x0000_i1066" DrawAspect="Content" ObjectID="_1610967050" r:id="rId97"/>
+            <v:imagedata r:id="rId95" o:title=""/>
+          </v:shape>
+          <o:OLEObject Type="Embed" ProgID="Word.OpenDocumentText.12" ShapeID="_x0000_i1066" DrawAspect="Content" ObjectID="_1611988597" r:id="rId96"/>
         </w:object>
       </w:r>
     </w:p>
     <w:p>
       <w:r>
         <w:tab/>
-        <w:t>The rows of these are then returned in order to inform the front end if the UpdateRoster was performed successfully or not.</w:t>
+        <w:t xml:space="preserve">The rows of these are then returned in order to inform the front end if the </w:t>
+      </w:r>
+      <w:proofErr w:type="spellStart"/>
+      <w:r>
+        <w:t>UpdateRoster</w:t>
+      </w:r>
+      <w:proofErr w:type="spellEnd"/>
+      <w:r>
+        <w:t xml:space="preserve"> was performed successfully or not.</w:t>
       </w:r>
     </w:p>
     <w:p/>
@@ -1918,22 +3034,38 @@
           <w:b/>
         </w:rPr>
       </w:pPr>
+      <w:proofErr w:type="spellStart"/>
       <w:r>
         <w:rPr>
           <w:b/>
         </w:rPr>
-        <w:t>FetchRoster Component</w:t>
-      </w:r>
-    </w:p>
-    <w:p>
+        <w:t>FetchRoster</w:t>
+      </w:r>
+      <w:proofErr w:type="spellEnd"/>
       <w:r>
         <w:rPr>
           <w:b/>
         </w:rPr>
+        <w:t xml:space="preserve"> Component</w:t>
+      </w:r>
+    </w:p>
+    <w:p>
+      <w:r>
+        <w:rPr>
+          <w:b/>
+        </w:rPr>
         <w:tab/>
       </w:r>
       <w:r>
-        <w:t>The FetchRoster Component is where the user is able to view all of the rostered hours from the employees either by single or multiple weeks</w:t>
+        <w:t xml:space="preserve">The </w:t>
+      </w:r>
+      <w:proofErr w:type="spellStart"/>
+      <w:r>
+        <w:t>FetchRoster</w:t>
+      </w:r>
+      <w:proofErr w:type="spellEnd"/>
+      <w:r>
+        <w:t xml:space="preserve"> Component is where the user is able to view all of the rostered hours from the employees either by single or multiple weeks</w:t>
       </w:r>
       <w:r>
         <w:t>.</w:t>
@@ -1962,7 +3094,7 @@
                     <pic:cNvPicPr/>
                   </pic:nvPicPr>
                   <pic:blipFill>
-                    <a:blip r:embed="rId98"/>
+                    <a:blip r:embed="rId97"/>
                     <a:stretch>
                       <a:fillRect/>
                     </a:stretch>
@@ -1986,10 +3118,42 @@
     <w:p>
       <w:r>
         <w:tab/>
-        <w:t>During the start-up of this component, the GetRosterWeeks method of the RosterController is fetched which simply returns all of the unique Week values in that column</w:t>
-      </w:r>
-      <w:r>
-        <w:t xml:space="preserve"> using the “Distinct()” Linq method</w:t>
+        <w:t xml:space="preserve">During the start-up of this component, the </w:t>
+      </w:r>
+      <w:proofErr w:type="spellStart"/>
+      <w:r>
+        <w:t>GetRosterWeeks</w:t>
+      </w:r>
+      <w:proofErr w:type="spellEnd"/>
+      <w:r>
+        <w:t xml:space="preserve"> method of the </w:t>
+      </w:r>
+      <w:proofErr w:type="spellStart"/>
+      <w:r>
+        <w:t>RosterController</w:t>
+      </w:r>
+      <w:proofErr w:type="spellEnd"/>
+      <w:r>
+        <w:t xml:space="preserve"> is fetched which simply returns all of the unique Week values in that column</w:t>
+      </w:r>
+      <w:r>
+        <w:t xml:space="preserve"> using the “</w:t>
+      </w:r>
+      <w:proofErr w:type="gramStart"/>
+      <w:r>
+        <w:t>Distinct(</w:t>
+      </w:r>
+      <w:proofErr w:type="gramEnd"/>
+      <w:r>
+        <w:t xml:space="preserve">)” </w:t>
+      </w:r>
+      <w:proofErr w:type="spellStart"/>
+      <w:r>
+        <w:t>Linq</w:t>
+      </w:r>
+      <w:proofErr w:type="spellEnd"/>
+      <w:r>
+        <w:t xml:space="preserve"> method</w:t>
       </w:r>
       <w:r>
         <w:t xml:space="preserve"> and then places into the weeks array in the component’s scripts</w:t>
@@ -2004,9 +3168,9 @@
       <w:r>
         <w:object w:dxaOrig="9026" w:dyaOrig="3070">
           <v:shape id="_x0000_i1067" type="#_x0000_t75" style="width:451.5pt;height:153.75pt" o:ole="">
-            <v:imagedata r:id="rId99" o:title=""/>
-          </v:shape>
-          <o:OLEObject Type="Embed" ProgID="Word.OpenDocumentText.12" ShapeID="_x0000_i1067" DrawAspect="Content" ObjectID="_1610967051" r:id="rId100"/>
+            <v:imagedata r:id="rId98" o:title=""/>
+          </v:shape>
+          <o:OLEObject Type="Embed" ProgID="Word.OpenDocumentText.12" ShapeID="_x0000_i1067" DrawAspect="Content" ObjectID="_1611988598" r:id="rId99"/>
         </w:object>
       </w:r>
     </w:p>
@@ -2016,9 +3180,9 @@
       <w:r>
         <w:object w:dxaOrig="9026" w:dyaOrig="4182">
           <v:shape id="_x0000_i1068" type="#_x0000_t75" style="width:451.5pt;height:209.25pt" o:ole="">
-            <v:imagedata r:id="rId101" o:title=""/>
-          </v:shape>
-          <o:OLEObject Type="Embed" ProgID="Word.OpenDocumentText.12" ShapeID="_x0000_i1068" DrawAspect="Content" ObjectID="_1610967052" r:id="rId102"/>
+            <v:imagedata r:id="rId100" o:title=""/>
+          </v:shape>
+          <o:OLEObject Type="Embed" ProgID="Word.OpenDocumentText.12" ShapeID="_x0000_i1068" DrawAspect="Content" ObjectID="_1611988599" r:id="rId101"/>
         </w:object>
       </w:r>
     </w:p>
@@ -2040,9 +3204,9 @@
       <w:r>
         <w:object w:dxaOrig="9026" w:dyaOrig="640">
           <v:shape id="_x0000_i1069" type="#_x0000_t75" style="width:451.5pt;height:32.25pt" o:ole="">
-            <v:imagedata r:id="rId103" o:title=""/>
-          </v:shape>
-          <o:OLEObject Type="Embed" ProgID="Word.OpenDocumentText.12" ShapeID="_x0000_i1069" DrawAspect="Content" ObjectID="_1610967053" r:id="rId104"/>
+            <v:imagedata r:id="rId102" o:title=""/>
+          </v:shape>
+          <o:OLEObject Type="Embed" ProgID="Word.OpenDocumentText.12" ShapeID="_x0000_i1069" DrawAspect="Content" ObjectID="_1611988600" r:id="rId103"/>
         </w:object>
       </w:r>
     </w:p>
@@ -2051,7 +3215,31 @@
         <w:tab/>
       </w:r>
       <w:r>
-        <w:t>As shown, acting an input onto the v-select calls the “loadRoster” method which calls the GetRoster method of the RosterController. This method will be broken down so each part can be detailed:</w:t>
+        <w:t>As shown, acting an input onto the v-select calls the “</w:t>
+      </w:r>
+      <w:proofErr w:type="spellStart"/>
+      <w:r>
+        <w:t>loadRoster</w:t>
+      </w:r>
+      <w:proofErr w:type="spellEnd"/>
+      <w:r>
+        <w:t xml:space="preserve">” method which calls the </w:t>
+      </w:r>
+      <w:proofErr w:type="spellStart"/>
+      <w:r>
+        <w:t>GetRoster</w:t>
+      </w:r>
+      <w:proofErr w:type="spellEnd"/>
+      <w:r>
+        <w:t xml:space="preserve"> method of the </w:t>
+      </w:r>
+      <w:proofErr w:type="spellStart"/>
+      <w:r>
+        <w:t>RosterController</w:t>
+      </w:r>
+      <w:proofErr w:type="spellEnd"/>
+      <w:r>
+        <w:t>. This method will be broken down so each part can be detailed:</w:t>
       </w:r>
     </w:p>
     <w:bookmarkStart w:id="45" w:name="_MON_1610956472"/>
@@ -2060,16 +3248,88 @@
       <w:r>
         <w:object w:dxaOrig="9026" w:dyaOrig="5517">
           <v:shape id="_x0000_i1070" type="#_x0000_t75" style="width:451.5pt;height:276pt" o:ole="">
-            <v:imagedata r:id="rId105" o:title=""/>
-          </v:shape>
-          <o:OLEObject Type="Embed" ProgID="Word.OpenDocumentText.12" ShapeID="_x0000_i1070" DrawAspect="Content" ObjectID="_1610967054" r:id="rId106"/>
+            <v:imagedata r:id="rId104" o:title=""/>
+          </v:shape>
+          <o:OLEObject Type="Embed" ProgID="Word.OpenDocumentText.12" ShapeID="_x0000_i1070" DrawAspect="Content" ObjectID="_1611988601" r:id="rId105"/>
         </w:object>
       </w:r>
     </w:p>
     <w:p>
       <w:r>
         <w:tab/>
-        <w:t>The “selectedWeeks” array from the FetchRoster Component is first deserialized into a List&lt;Double&gt; which is then loops through in order to allow the user to retrieve the rosters for multiple weeks. An empty List&lt;Employee&gt; called “employees” is then created. The Employees within the RosterTable where the week matches are then retrieved and placed into a separate List&lt;Employee&gt; called “temp” which is first looped through. The “temp” List is temporarily used for each week within the selectedWeeks with and is first looped over to calculate if the employee has and NegHours (as in a negative difference when comparing the Contract and Appointed Hours indicated they worked under their ContractHours), and COHours (as in a positive difference when comparing indicated they worked more than their ContractHours):</w:t>
+        <w:t>The “</w:t>
+      </w:r>
+      <w:proofErr w:type="spellStart"/>
+      <w:r>
+        <w:t>selectedWeeks</w:t>
+      </w:r>
+      <w:proofErr w:type="spellEnd"/>
+      <w:r>
+        <w:t xml:space="preserve">” array from the </w:t>
+      </w:r>
+      <w:proofErr w:type="spellStart"/>
+      <w:r>
+        <w:t>FetchRoster</w:t>
+      </w:r>
+      <w:proofErr w:type="spellEnd"/>
+      <w:r>
+        <w:t xml:space="preserve"> Component is first </w:t>
+      </w:r>
+      <w:proofErr w:type="spellStart"/>
+      <w:r>
+        <w:t>deserialized</w:t>
+      </w:r>
+      <w:proofErr w:type="spellEnd"/>
+      <w:r>
+        <w:t xml:space="preserve"> into a List&lt;Double&gt; which is then loops through in order to allow the user to retrieve the rosters for multiple weeks. An empty List&lt;Employee&gt; called “employees” is then created. The Employees within the </w:t>
+      </w:r>
+      <w:proofErr w:type="spellStart"/>
+      <w:r>
+        <w:t>RosterTable</w:t>
+      </w:r>
+      <w:proofErr w:type="spellEnd"/>
+      <w:r>
+        <w:t xml:space="preserve"> where the week matches are then retrieved and placed into a separate List&lt;Employee&gt; called “temp” which is first looped through. The “temp” List is temporarily used for each week within the </w:t>
+      </w:r>
+      <w:proofErr w:type="spellStart"/>
+      <w:r>
+        <w:t>selectedWeeks</w:t>
+      </w:r>
+      <w:proofErr w:type="spellEnd"/>
+      <w:r>
+        <w:t xml:space="preserve"> with and is first looped over to calculate if the employee has and </w:t>
+      </w:r>
+      <w:proofErr w:type="spellStart"/>
+      <w:r>
+        <w:t>NegHours</w:t>
+      </w:r>
+      <w:proofErr w:type="spellEnd"/>
+      <w:r>
+        <w:t xml:space="preserve"> (as in a negative difference when comparing the Contract and Appointed Hours indicated they worked under their </w:t>
+      </w:r>
+      <w:proofErr w:type="spellStart"/>
+      <w:r>
+        <w:t>ContractHours</w:t>
+      </w:r>
+      <w:proofErr w:type="spellEnd"/>
+      <w:r>
+        <w:t xml:space="preserve">), and </w:t>
+      </w:r>
+      <w:proofErr w:type="spellStart"/>
+      <w:r>
+        <w:t>COHours</w:t>
+      </w:r>
+      <w:proofErr w:type="spellEnd"/>
+      <w:r>
+        <w:t xml:space="preserve"> (as in a positive difference when comparing indicated they worked more than their </w:t>
+      </w:r>
+      <w:proofErr w:type="spellStart"/>
+      <w:r>
+        <w:t>ContractHours</w:t>
+      </w:r>
+      <w:proofErr w:type="spellEnd"/>
+      <w:r>
+        <w:t>):</w:t>
       </w:r>
     </w:p>
     <w:bookmarkStart w:id="46" w:name="_MON_1610956766"/>
@@ -2078,9 +3338,9 @@
       <w:r>
         <w:object w:dxaOrig="9026" w:dyaOrig="4178">
           <v:shape id="_x0000_i1071" type="#_x0000_t75" style="width:451.5pt;height:209.25pt" o:ole="">
-            <v:imagedata r:id="rId107" o:title=""/>
-          </v:shape>
-          <o:OLEObject Type="Embed" ProgID="Word.OpenDocumentText.12" ShapeID="_x0000_i1071" DrawAspect="Content" ObjectID="_1610967055" r:id="rId108"/>
+            <v:imagedata r:id="rId106" o:title=""/>
+          </v:shape>
+          <o:OLEObject Type="Embed" ProgID="Word.OpenDocumentText.12" ShapeID="_x0000_i1071" DrawAspect="Content" ObjectID="_1611988602" r:id="rId107"/>
         </w:object>
       </w:r>
     </w:p>
@@ -2095,15 +3355,23 @@
       <w:r>
         <w:object w:dxaOrig="9026" w:dyaOrig="4850">
           <v:shape id="_x0000_i1072" type="#_x0000_t75" style="width:451.5pt;height:242.25pt" o:ole="">
-            <v:imagedata r:id="rId109" o:title=""/>
-          </v:shape>
-          <o:OLEObject Type="Embed" ProgID="Word.OpenDocumentText.12" ShapeID="_x0000_i1072" DrawAspect="Content" ObjectID="_1610967056" r:id="rId110"/>
-        </w:object>
-      </w:r>
-    </w:p>
-    <w:p>
-      <w:r>
-        <w:t>The “employees” List is then returned to the FetchRoster Component so that it can be used to populate the v-</w:t>
+            <v:imagedata r:id="rId108" o:title=""/>
+          </v:shape>
+          <o:OLEObject Type="Embed" ProgID="Word.OpenDocumentText.12" ShapeID="_x0000_i1072" DrawAspect="Content" ObjectID="_1611988603" r:id="rId109"/>
+        </w:object>
+      </w:r>
+    </w:p>
+    <w:p>
+      <w:r>
+        <w:t xml:space="preserve">The “employees” List is then returned to the </w:t>
+      </w:r>
+      <w:proofErr w:type="spellStart"/>
+      <w:r>
+        <w:t>FetchRoster</w:t>
+      </w:r>
+      <w:proofErr w:type="spellEnd"/>
+      <w:r>
+        <w:t xml:space="preserve"> Component so that it can be used to populate the v-</w:t>
       </w:r>
       <w:r>
         <w:t>data-</w:t>
@@ -2112,7 +3380,31 @@
         <w:t xml:space="preserve">table. </w:t>
       </w:r>
       <w:r>
-        <w:t xml:space="preserve">Note, the method for calculating the NegHours and COHours may be changed as discussion during development of the ERSWebApp indicated this. </w:t>
+        <w:t xml:space="preserve">Note, the method for calculating the </w:t>
+      </w:r>
+      <w:proofErr w:type="spellStart"/>
+      <w:r>
+        <w:t>NegHours</w:t>
+      </w:r>
+      <w:proofErr w:type="spellEnd"/>
+      <w:r>
+        <w:t xml:space="preserve"> and </w:t>
+      </w:r>
+      <w:proofErr w:type="spellStart"/>
+      <w:r>
+        <w:t>COHours</w:t>
+      </w:r>
+      <w:proofErr w:type="spellEnd"/>
+      <w:r>
+        <w:t xml:space="preserve"> may be changed as discussion during development of the </w:t>
+      </w:r>
+      <w:proofErr w:type="spellStart"/>
+      <w:r>
+        <w:t>ERSWebApp</w:t>
+      </w:r>
+      <w:proofErr w:type="spellEnd"/>
+      <w:r>
+        <w:t xml:space="preserve"> indicated this. </w:t>
       </w:r>
     </w:p>
     <w:p/>
@@ -2122,6 +3414,7 @@
           <w:b/>
         </w:rPr>
       </w:pPr>
+      <w:proofErr w:type="spellStart"/>
       <w:r>
         <w:rPr>
           <w:b/>
@@ -2132,21 +3425,44 @@
         <w:rPr>
           <w:b/>
         </w:rPr>
-        <w:t>Employee Component</w:t>
-      </w:r>
-    </w:p>
-    <w:p>
+        <w:t>Employee</w:t>
+      </w:r>
+      <w:proofErr w:type="spellEnd"/>
       <w:r>
         <w:rPr>
           <w:b/>
         </w:rPr>
+        <w:t xml:space="preserve"> Component</w:t>
+      </w:r>
+    </w:p>
+    <w:p>
+      <w:r>
+        <w:rPr>
+          <w:b/>
+        </w:rPr>
         <w:tab/>
       </w:r>
       <w:r>
         <w:t>This Component’s function is to allow the user to view which Sessions an Employee is between two given dates</w:t>
       </w:r>
       <w:r>
-        <w:t>. Below is an example when viewing the “SVTest 1” employee which was selected by going to the Employees route in the navigation menu, clicking on the top employee “SVTest 1” causing the row to expand and then clicking on the VIEW text button presented</w:t>
+        <w:t>. Below is an example when viewing the “</w:t>
+      </w:r>
+      <w:proofErr w:type="spellStart"/>
+      <w:r>
+        <w:t>SVTest</w:t>
+      </w:r>
+      <w:proofErr w:type="spellEnd"/>
+      <w:r>
+        <w:t xml:space="preserve"> 1” employee which was selected by going to the Employees route in the navigation menu, clicking on the top employee “</w:t>
+      </w:r>
+      <w:proofErr w:type="spellStart"/>
+      <w:r>
+        <w:t>SVTest</w:t>
+      </w:r>
+      <w:proofErr w:type="spellEnd"/>
+      <w:r>
+        <w:t xml:space="preserve"> 1” causing the row to expand and then clicking on the VIEW text button presented</w:t>
       </w:r>
       <w:r>
         <w:t>:</w:t>
@@ -2158,6 +3474,10 @@
         <w:jc w:val="center"/>
       </w:pPr>
       <w:r>
+        <w:rPr>
+          <w:noProof/>
+          <w:lang w:eastAsia="en-GB"/>
+        </w:rPr>
         <w:lastRenderedPageBreak/>
         <w:drawing>
           <wp:inline distT="0" distB="0" distL="0" distR="0" wp14:anchorId="44862803" wp14:editId="5287DDF2">
@@ -2175,7 +3495,7 @@
                     <pic:cNvPicPr/>
                   </pic:nvPicPr>
                   <pic:blipFill>
-                    <a:blip r:embed="rId111"/>
+                    <a:blip r:embed="rId110"/>
                     <a:stretch>
                       <a:fillRect/>
                     </a:stretch>
@@ -2207,7 +3527,15 @@
         <w:ind w:firstLine="720"/>
       </w:pPr>
       <w:r>
-        <w:t>As shown, the ViewEmployee Component uses two v-date-picker menus to allow the user to input the Start and End date range they wish to view</w:t>
+        <w:t xml:space="preserve">As shown, the </w:t>
+      </w:r>
+      <w:proofErr w:type="spellStart"/>
+      <w:r>
+        <w:t>ViewEmployee</w:t>
+      </w:r>
+      <w:proofErr w:type="spellEnd"/>
+      <w:r>
+        <w:t xml:space="preserve"> Component uses two v-date-picker menus to allow the user to input the Start and End date range they wish to view</w:t>
       </w:r>
       <w:r>
         <w:t>.</w:t>
@@ -2217,15 +3545,15 @@
       </w:r>
       <w:r>
         <w:tab/>
-      </w:r>
-      <w:r>
-        <w:t>T</w:t>
-      </w:r>
-      <w:r>
-        <w:t>he “loadSessions” method is called</w:t>
-      </w:r>
-      <w:r>
-        <w:t xml:space="preserve"> when input</w:t>
+        <w:t>The “</w:t>
+      </w:r>
+      <w:proofErr w:type="spellStart"/>
+      <w:r>
+        <w:t>loadSessions</w:t>
+      </w:r>
+      <w:proofErr w:type="spellEnd"/>
+      <w:r>
+        <w:t>” method is called when input</w:t>
       </w:r>
       <w:r>
         <w:t>:</w:t>
@@ -2236,10 +3564,10 @@
     <w:p>
       <w:r>
         <w:object w:dxaOrig="9026" w:dyaOrig="2844">
-          <v:shape id="_x0000_i1078" type="#_x0000_t75" style="width:451.5pt;height:142.5pt" o:ole="">
-            <v:imagedata r:id="rId112" o:title=""/>
-          </v:shape>
-          <o:OLEObject Type="Embed" ProgID="Word.OpenDocumentText.12" ShapeID="_x0000_i1078" DrawAspect="Content" ObjectID="_1610967057" r:id="rId113"/>
+          <v:shape id="_x0000_i1073" type="#_x0000_t75" style="width:451.5pt;height:142.5pt" o:ole="">
+            <v:imagedata r:id="rId111" o:title=""/>
+          </v:shape>
+          <o:OLEObject Type="Embed" ProgID="Word.OpenDocumentText.12" ShapeID="_x0000_i1073" DrawAspect="Content" ObjectID="_1611988604" r:id="rId112"/>
         </w:object>
       </w:r>
     </w:p>
@@ -2248,16 +3576,24 @@
     <w:p>
       <w:r>
         <w:object w:dxaOrig="9026" w:dyaOrig="5740">
-          <v:shape id="_x0000_i1093" type="#_x0000_t75" style="width:451.5pt;height:287.25pt" o:ole="">
-            <v:imagedata r:id="rId114" o:title=""/>
-          </v:shape>
-          <o:OLEObject Type="Embed" ProgID="Word.OpenDocumentText.12" ShapeID="_x0000_i1093" DrawAspect="Content" ObjectID="_1610967058" r:id="rId115"/>
-        </w:object>
-      </w:r>
-    </w:p>
-    <w:p>
-      <w:r>
-        <w:t>First, the dates are checked to be not empty (“”) and then if the End date is later then the Start date with an error Snackbar being used to display if the dates are invalid:</w:t>
+          <v:shape id="_x0000_i1074" type="#_x0000_t75" style="width:451.5pt;height:287.25pt" o:ole="">
+            <v:imagedata r:id="rId113" o:title=""/>
+          </v:shape>
+          <o:OLEObject Type="Embed" ProgID="Word.OpenDocumentText.12" ShapeID="_x0000_i1074" DrawAspect="Content" ObjectID="_1611988605" r:id="rId114"/>
+        </w:object>
+      </w:r>
+    </w:p>
+    <w:p>
+      <w:r>
+        <w:t xml:space="preserve">First, the dates are checked to be not empty (“”) and then if the End date is later then the Start date with an error </w:t>
+      </w:r>
+      <w:proofErr w:type="spellStart"/>
+      <w:r>
+        <w:t>Snackbar</w:t>
+      </w:r>
+      <w:proofErr w:type="spellEnd"/>
+      <w:r>
+        <w:t xml:space="preserve"> being used to display if the dates are invalid:</w:t>
       </w:r>
     </w:p>
     <w:bookmarkStart w:id="50" w:name="_MON_1610959582"/>
@@ -2265,16 +3601,24 @@
     <w:p>
       <w:r>
         <w:object w:dxaOrig="9026" w:dyaOrig="640">
-          <v:shape id="_x0000_i1096" type="#_x0000_t75" style="width:451.5pt;height:32.25pt" o:ole="">
-            <v:imagedata r:id="rId116" o:title=""/>
-          </v:shape>
-          <o:OLEObject Type="Embed" ProgID="Word.OpenDocumentText.12" ShapeID="_x0000_i1096" DrawAspect="Content" ObjectID="_1610967059" r:id="rId117"/>
-        </w:object>
-      </w:r>
-    </w:p>
-    <w:p>
-      <w:r>
-        <w:t xml:space="preserve"> After this, these dates along with the selected Employee’s Id are sent to the GetEmployeeSessions method of the Employee Controller:</w:t>
+          <v:shape id="_x0000_i1075" type="#_x0000_t75" style="width:451.5pt;height:32.25pt" o:ole="">
+            <v:imagedata r:id="rId115" o:title=""/>
+          </v:shape>
+          <o:OLEObject Type="Embed" ProgID="Word.OpenDocumentText.12" ShapeID="_x0000_i1075" DrawAspect="Content" ObjectID="_1611988606" r:id="rId116"/>
+        </w:object>
+      </w:r>
+    </w:p>
+    <w:p>
+      <w:r>
+        <w:t xml:space="preserve"> After this, these dates along with the selected Employee’s Id are sent to the </w:t>
+      </w:r>
+      <w:proofErr w:type="spellStart"/>
+      <w:r>
+        <w:t>GetEmployeeSessions</w:t>
+      </w:r>
+      <w:proofErr w:type="spellEnd"/>
+      <w:r>
+        <w:t xml:space="preserve"> method of the Employee Controller:</w:t>
       </w:r>
     </w:p>
     <w:bookmarkStart w:id="51" w:name="_MON_1610959621"/>
@@ -2282,10 +3626,10 @@
     <w:p>
       <w:r>
         <w:object w:dxaOrig="9026" w:dyaOrig="6629">
-          <v:shape id="_x0000_i1101" type="#_x0000_t75" style="width:451.5pt;height:331.5pt" o:ole="">
-            <v:imagedata r:id="rId118" o:title=""/>
-          </v:shape>
-          <o:OLEObject Type="Embed" ProgID="Word.OpenDocumentText.12" ShapeID="_x0000_i1101" DrawAspect="Content" ObjectID="_1610967060" r:id="rId119"/>
+          <v:shape id="_x0000_i1076" type="#_x0000_t75" style="width:451.5pt;height:331.5pt" o:ole="">
+            <v:imagedata r:id="rId117" o:title=""/>
+          </v:shape>
+          <o:OLEObject Type="Embed" ProgID="Word.OpenDocumentText.12" ShapeID="_x0000_i1076" DrawAspect="Content" ObjectID="_1611988607" r:id="rId118"/>
         </w:object>
       </w:r>
     </w:p>
@@ -2294,19 +3638,29 @@
         <w:ind w:firstLine="720"/>
       </w:pPr>
       <w:r>
-        <w:t xml:space="preserve">First, a List </w:t>
-      </w:r>
-      <w:r>
-        <w:t xml:space="preserve">is created </w:t>
-      </w:r>
-      <w:r>
-        <w:t>of all the matching Session Ids</w:t>
+        <w:t>First, a List is created of all the matching Session Ids</w:t>
       </w:r>
       <w:r>
         <w:t xml:space="preserve"> </w:t>
       </w:r>
       <w:r>
-        <w:t>within the two dates where the Employee Id is matched from the SessionEmployeeTable meaning that the employee is rostered to those sessions. Each of these Session Ids are then looped through to retrieve that Session to create a List&lt;Session&gt; which is then returned to the ViewEmployee Componen</w:t>
+        <w:t xml:space="preserve">within the two dates where the Employee Id is matched from the </w:t>
+      </w:r>
+      <w:proofErr w:type="spellStart"/>
+      <w:r>
+        <w:t>SessionEmployeeTable</w:t>
+      </w:r>
+      <w:proofErr w:type="spellEnd"/>
+      <w:r>
+        <w:t xml:space="preserve"> meaning that the employee is rostered to those sessions. Each of these Session Ids are then looped through to retrieve that Session to create a List&lt;Session&gt; which is then returned to the </w:t>
+      </w:r>
+      <w:proofErr w:type="spellStart"/>
+      <w:r>
+        <w:t>ViewEmployee</w:t>
+      </w:r>
+      <w:proofErr w:type="spellEnd"/>
+      <w:r>
+        <w:t xml:space="preserve"> Componen</w:t>
       </w:r>
       <w:r>
         <w:t xml:space="preserve">t and populates the v-data-table. </w:t>
@@ -2319,18 +3673,26 @@
           <w:b/>
         </w:rPr>
       </w:pPr>
+      <w:proofErr w:type="spellStart"/>
       <w:r>
         <w:rPr>
           <w:b/>
         </w:rPr>
-        <w:t>ViewTeam Component</w:t>
-      </w:r>
-    </w:p>
-    <w:p>
+        <w:t>ViewTeam</w:t>
+      </w:r>
+      <w:proofErr w:type="spellEnd"/>
       <w:r>
         <w:rPr>
           <w:b/>
         </w:rPr>
+        <w:t xml:space="preserve"> Component</w:t>
+      </w:r>
+    </w:p>
+    <w:p>
+      <w:r>
+        <w:rPr>
+          <w:b/>
+        </w:rPr>
         <w:tab/>
       </w:r>
       <w:r>
@@ -2339,6 +3701,10 @@
     </w:p>
     <w:p>
       <w:r>
+        <w:rPr>
+          <w:noProof/>
+          <w:lang w:eastAsia="en-GB"/>
+        </w:rPr>
         <w:lastRenderedPageBreak/>
         <w:drawing>
           <wp:inline distT="0" distB="0" distL="0" distR="0" wp14:anchorId="39163D7E" wp14:editId="7A2B755F">
@@ -2356,7 +3722,7 @@
                     <pic:cNvPicPr/>
                   </pic:nvPicPr>
                   <pic:blipFill>
-                    <a:blip r:embed="rId120"/>
+                    <a:blip r:embed="rId119"/>
                     <a:stretch>
                       <a:fillRect/>
                     </a:stretch>
@@ -2380,7 +3746,23 @@
     <w:p>
       <w:r>
         <w:tab/>
-        <w:t>As the TeamMember’s names are used for the columns in this table, the headers and columns were programmed to be dependent on the TeamMember List. The first step towards achieving this was to use a v-for within the v-data-table td row for each of the members:</w:t>
+        <w:t xml:space="preserve">As the </w:t>
+      </w:r>
+      <w:proofErr w:type="spellStart"/>
+      <w:r>
+        <w:t>TeamMember’s</w:t>
+      </w:r>
+      <w:proofErr w:type="spellEnd"/>
+      <w:r>
+        <w:t xml:space="preserve"> names are used for the columns in this table, the headers and columns were programmed to be dependent on the </w:t>
+      </w:r>
+      <w:proofErr w:type="spellStart"/>
+      <w:r>
+        <w:t>TeamMember</w:t>
+      </w:r>
+      <w:proofErr w:type="spellEnd"/>
+      <w:r>
+        <w:t xml:space="preserve"> List. The first step towards achieving this was to use a v-for within the v-data-table td row for each of the members:</w:t>
       </w:r>
     </w:p>
     <w:bookmarkStart w:id="52" w:name="_MON_1610965564"/>
@@ -2388,16 +3770,24 @@
     <w:p>
       <w:r>
         <w:object w:dxaOrig="9026" w:dyaOrig="1513">
-          <v:shape id="_x0000_i1115" type="#_x0000_t75" style="width:451.5pt;height:75.75pt" o:ole="">
-            <v:imagedata r:id="rId121" o:title=""/>
-          </v:shape>
-          <o:OLEObject Type="Embed" ProgID="Word.OpenDocumentText.12" ShapeID="_x0000_i1115" DrawAspect="Content" ObjectID="_1610967061" r:id="rId122"/>
-        </w:object>
-      </w:r>
-    </w:p>
-    <w:p>
-      <w:r>
-        <w:t>The style of the text used is also passed through a method which returns a matching Absence colour which was a requirement for the ERSWebApp:</w:t>
+          <v:shape id="_x0000_i1077" type="#_x0000_t75" style="width:451.5pt;height:75.75pt" o:ole="">
+            <v:imagedata r:id="rId120" o:title=""/>
+          </v:shape>
+          <o:OLEObject Type="Embed" ProgID="Word.OpenDocumentText.12" ShapeID="_x0000_i1077" DrawAspect="Content" ObjectID="_1611988608" r:id="rId121"/>
+        </w:object>
+      </w:r>
+    </w:p>
+    <w:p>
+      <w:r>
+        <w:t xml:space="preserve">The style of the text used is also passed through a method which returns a matching Absence colour which was a requirement for the </w:t>
+      </w:r>
+      <w:proofErr w:type="spellStart"/>
+      <w:r>
+        <w:t>ERSWebApp</w:t>
+      </w:r>
+      <w:proofErr w:type="spellEnd"/>
+      <w:r>
+        <w:t>:</w:t>
       </w:r>
     </w:p>
     <w:bookmarkStart w:id="53" w:name="_MON_1610965658"/>
@@ -2405,16 +3795,32 @@
     <w:p>
       <w:r>
         <w:object w:dxaOrig="9026" w:dyaOrig="5517">
-          <v:shape id="_x0000_i1118" type="#_x0000_t75" style="width:451.5pt;height:276pt" o:ole="">
-            <v:imagedata r:id="rId123" o:title=""/>
-          </v:shape>
-          <o:OLEObject Type="Embed" ProgID="Word.OpenDocumentText.12" ShapeID="_x0000_i1118" DrawAspect="Content" ObjectID="_1610967062" r:id="rId124"/>
-        </w:object>
-      </w:r>
-    </w:p>
-    <w:p>
-      <w:r>
-        <w:t>In order for the table’s headers to display the correct name, the headers array has these names pushed onto it during the “mounted” method along with its value being set to the “employeeSite” so that it will display the site/absence type for that TeamMember:</w:t>
+          <v:shape id="_x0000_i1078" type="#_x0000_t75" style="width:451.5pt;height:276pt" o:ole="">
+            <v:imagedata r:id="rId122" o:title=""/>
+          </v:shape>
+          <o:OLEObject Type="Embed" ProgID="Word.OpenDocumentText.12" ShapeID="_x0000_i1078" DrawAspect="Content" ObjectID="_1611988609" r:id="rId123"/>
+        </w:object>
+      </w:r>
+    </w:p>
+    <w:p>
+      <w:r>
+        <w:t>In order for the table’s headers to display the correct name, the headers array has these names pushed onto it during the “mounted” method along with its value being set to the “</w:t>
+      </w:r>
+      <w:proofErr w:type="spellStart"/>
+      <w:r>
+        <w:t>employeeSite</w:t>
+      </w:r>
+      <w:proofErr w:type="spellEnd"/>
+      <w:r>
+        <w:t xml:space="preserve">” so that it will display the site/absence type for that </w:t>
+      </w:r>
+      <w:proofErr w:type="spellStart"/>
+      <w:r>
+        <w:t>TeamMember</w:t>
+      </w:r>
+      <w:proofErr w:type="spellEnd"/>
+      <w:r>
+        <w:t>:</w:t>
       </w:r>
     </w:p>
     <w:bookmarkStart w:id="54" w:name="_MON_1610965781"/>
@@ -2422,10 +3828,10 @@
     <w:p>
       <w:r>
         <w:object w:dxaOrig="9026" w:dyaOrig="2847">
-          <v:shape id="_x0000_i1122" type="#_x0000_t75" style="width:451.5pt;height:142.5pt" o:ole="">
-            <v:imagedata r:id="rId125" o:title=""/>
-          </v:shape>
-          <o:OLEObject Type="Embed" ProgID="Word.OpenDocumentText.12" ShapeID="_x0000_i1122" DrawAspect="Content" ObjectID="_1610967063" r:id="rId126"/>
+          <v:shape id="_x0000_i1079" type="#_x0000_t75" style="width:451.5pt;height:142.5pt" o:ole="">
+            <v:imagedata r:id="rId124" o:title=""/>
+          </v:shape>
+          <o:OLEObject Type="Embed" ProgID="Word.OpenDocumentText.12" ShapeID="_x0000_i1079" DrawAspect="Content" ObjectID="_1611988610" r:id="rId125"/>
         </w:object>
       </w:r>
       <w:r>
@@ -2435,7 +3841,39 @@
     <w:p/>
     <w:p>
       <w:r>
-        <w:t>The selected dates are sent to the GetTeamSites method of the TeamController in the same method done for the ViewEmployee Component. The GetTeamSites method will be broken down:</w:t>
+        <w:t xml:space="preserve">The selected dates are sent to the </w:t>
+      </w:r>
+      <w:proofErr w:type="spellStart"/>
+      <w:r>
+        <w:t>GetTeamSites</w:t>
+      </w:r>
+      <w:proofErr w:type="spellEnd"/>
+      <w:r>
+        <w:t xml:space="preserve"> method of the </w:t>
+      </w:r>
+      <w:proofErr w:type="spellStart"/>
+      <w:r>
+        <w:t>TeamController</w:t>
+      </w:r>
+      <w:proofErr w:type="spellEnd"/>
+      <w:r>
+        <w:t xml:space="preserve"> in the same method done for the </w:t>
+      </w:r>
+      <w:proofErr w:type="spellStart"/>
+      <w:r>
+        <w:t>ViewEmployee</w:t>
+      </w:r>
+      <w:proofErr w:type="spellEnd"/>
+      <w:r>
+        <w:t xml:space="preserve"> Component. The </w:t>
+      </w:r>
+      <w:proofErr w:type="spellStart"/>
+      <w:r>
+        <w:t>GetTeamSites</w:t>
+      </w:r>
+      <w:proofErr w:type="spellEnd"/>
+      <w:r>
+        <w:t xml:space="preserve"> method will be broken down:</w:t>
       </w:r>
     </w:p>
     <w:bookmarkStart w:id="55" w:name="_MON_1610962937"/>
@@ -2443,16 +3881,56 @@
     <w:p>
       <w:r>
         <w:object w:dxaOrig="9026" w:dyaOrig="3514">
-          <v:shape id="_x0000_i1104" type="#_x0000_t75" style="width:451.5pt;height:175.5pt" o:ole="">
-            <v:imagedata r:id="rId127" o:title=""/>
-          </v:shape>
-          <o:OLEObject Type="Embed" ProgID="Word.OpenDocumentText.12" ShapeID="_x0000_i1104" DrawAspect="Content" ObjectID="_1610967064" r:id="rId128"/>
-        </w:object>
-      </w:r>
-    </w:p>
-    <w:p>
-      <w:r>
-        <w:t xml:space="preserve">The relevant Team from the “id” parameter is retrieved using the GetByIdStatic method of the Team Controller which simply retrieves the Team object based on the Id. Two Lists are then created: “dates” used for storing which dates to search through for each of those dates and “teamsites” which will be used to input the TeamSite (class which stores the date, day and SessionEmployee List of the Session which the ViewTeam Component’s v-data-table uses). </w:t>
+          <v:shape id="_x0000_i1080" type="#_x0000_t75" style="width:451.5pt;height:175.5pt" o:ole="">
+            <v:imagedata r:id="rId126" o:title=""/>
+          </v:shape>
+          <o:OLEObject Type="Embed" ProgID="Word.OpenDocumentText.12" ShapeID="_x0000_i1080" DrawAspect="Content" ObjectID="_1611988611" r:id="rId127"/>
+        </w:object>
+      </w:r>
+    </w:p>
+    <w:p>
+      <w:r>
+        <w:t xml:space="preserve">The relevant Team from the “id” parameter is retrieved using the </w:t>
+      </w:r>
+      <w:proofErr w:type="spellStart"/>
+      <w:r>
+        <w:t>GetByIdStatic</w:t>
+      </w:r>
+      <w:proofErr w:type="spellEnd"/>
+      <w:r>
+        <w:t xml:space="preserve"> method of the Team Controller which simply retrieves the Team object based on the Id. Two Lists are then created: “dates” used for storing which dates to search through for each of those dates and “</w:t>
+      </w:r>
+      <w:proofErr w:type="spellStart"/>
+      <w:r>
+        <w:t>teamsites</w:t>
+      </w:r>
+      <w:proofErr w:type="spellEnd"/>
+      <w:r>
+        <w:t xml:space="preserve">” which will be used to input the </w:t>
+      </w:r>
+      <w:proofErr w:type="spellStart"/>
+      <w:r>
+        <w:t>TeamSite</w:t>
+      </w:r>
+      <w:proofErr w:type="spellEnd"/>
+      <w:r>
+        <w:t xml:space="preserve"> (class which stores the date, day and </w:t>
+      </w:r>
+      <w:proofErr w:type="spellStart"/>
+      <w:r>
+        <w:t>SessionEmployee</w:t>
+      </w:r>
+      <w:proofErr w:type="spellEnd"/>
+      <w:r>
+        <w:t xml:space="preserve"> List of the Session which the </w:t>
+      </w:r>
+      <w:proofErr w:type="spellStart"/>
+      <w:r>
+        <w:t>ViewTeam</w:t>
+      </w:r>
+      <w:proofErr w:type="spellEnd"/>
+      <w:r>
+        <w:t xml:space="preserve"> Component’s v-data-table uses). </w:t>
       </w:r>
       <w:r>
         <w:t>Each of these dates are then looped through:</w:t>
@@ -2464,50 +3942,147 @@
     <w:p>
       <w:r>
         <w:object w:dxaOrig="9026" w:dyaOrig="6629">
-          <v:shape id="_x0000_i1109" type="#_x0000_t75" style="width:451.5pt;height:331.5pt" o:ole="">
-            <v:imagedata r:id="rId129" o:title=""/>
-          </v:shape>
-          <o:OLEObject Type="Embed" ProgID="Word.OpenDocumentText.12" ShapeID="_x0000_i1109" DrawAspect="Content" ObjectID="_1610967065" r:id="rId130"/>
-        </w:object>
-      </w:r>
-    </w:p>
-    <w:p>
-      <w:r>
-        <w:t xml:space="preserve">A TeamSite object is first created using the date to populate its Date and Day properties along with a List of SessionEmployees. Each TeamMember of the team’s Members property is then looped over whereby a SessionEmployee object is created with its EmployeeName set to that TeamMember. A </w:t>
+          <v:shape id="_x0000_i1081" type="#_x0000_t75" style="width:451.5pt;height:331.5pt" o:ole="">
+            <v:imagedata r:id="rId128" o:title=""/>
+          </v:shape>
+          <o:OLEObject Type="Embed" ProgID="Word.OpenDocumentText.12" ShapeID="_x0000_i1081" DrawAspect="Content" ObjectID="_1611988612" r:id="rId129"/>
+        </w:object>
+      </w:r>
+    </w:p>
+    <w:p>
+      <w:r>
+        <w:t xml:space="preserve">A </w:t>
+      </w:r>
+      <w:proofErr w:type="spellStart"/>
+      <w:r>
+        <w:t>TeamSite</w:t>
+      </w:r>
+      <w:proofErr w:type="spellEnd"/>
+      <w:r>
+        <w:t xml:space="preserve"> object is first created using the date to populate its Date and Day properties along with a List of </w:t>
+      </w:r>
+      <w:proofErr w:type="spellStart"/>
+      <w:r>
+        <w:t>SessionEmployees</w:t>
+      </w:r>
+      <w:proofErr w:type="spellEnd"/>
+      <w:r>
+        <w:t xml:space="preserve">. Each </w:t>
+      </w:r>
+      <w:proofErr w:type="spellStart"/>
+      <w:r>
+        <w:t>TeamMember</w:t>
+      </w:r>
+      <w:proofErr w:type="spellEnd"/>
+      <w:r>
+        <w:t xml:space="preserve"> of the team’s Members property is then looped over whereby a </w:t>
+      </w:r>
+      <w:proofErr w:type="spellStart"/>
+      <w:r>
+        <w:t>SessionEmployee</w:t>
+      </w:r>
+      <w:proofErr w:type="spellEnd"/>
+      <w:r>
+        <w:t xml:space="preserve"> object is created with its </w:t>
+      </w:r>
+      <w:proofErr w:type="spellStart"/>
+      <w:r>
+        <w:t>EmployeeName</w:t>
+      </w:r>
+      <w:proofErr w:type="spellEnd"/>
+      <w:r>
+        <w:t xml:space="preserve"> set to that </w:t>
+      </w:r>
+      <w:proofErr w:type="spellStart"/>
+      <w:r>
+        <w:t>TeamMember</w:t>
+      </w:r>
+      <w:proofErr w:type="spellEnd"/>
+      <w:r>
+        <w:t xml:space="preserve">. A </w:t>
       </w:r>
       <w:r>
         <w:lastRenderedPageBreak/>
-        <w:t xml:space="preserve">list of the SessionSites are then retrieved using that EmployeeId from the SessionEmployeeTable </w:t>
+        <w:t xml:space="preserve">list of the </w:t>
+      </w:r>
+      <w:proofErr w:type="spellStart"/>
+      <w:r>
+        <w:t>SessionSites</w:t>
+      </w:r>
+      <w:proofErr w:type="spellEnd"/>
+      <w:r>
+        <w:t xml:space="preserve"> are then retrieved using that </w:t>
+      </w:r>
+      <w:proofErr w:type="spellStart"/>
+      <w:r>
+        <w:t>EmployeeId</w:t>
+      </w:r>
+      <w:proofErr w:type="spellEnd"/>
+      <w:r>
+        <w:t xml:space="preserve"> from the </w:t>
+      </w:r>
+      <w:proofErr w:type="spellStart"/>
+      <w:r>
+        <w:t>SessionEmployeeTable</w:t>
+      </w:r>
+      <w:proofErr w:type="spellEnd"/>
+      <w:r>
+        <w:t xml:space="preserve"> </w:t>
       </w:r>
       <w:r>
         <w:t xml:space="preserve">(as an employee </w:t>
       </w:r>
       <w:r>
-        <w:t xml:space="preserve">could be rostered to multiple sessions). If this list contains items then these are simply concatenated with a “, “ using the “string.Join” method. If not, the Status of the </w:t>
-      </w:r>
-      <w:r>
-        <w:t>member</w:t>
-      </w:r>
+        <w:t xml:space="preserve">could be rostered to multiple sessions). If this list contains items then these are simply concatenated with a “, </w:t>
+      </w:r>
+      <w:proofErr w:type="gramStart"/>
+      <w:r>
+        <w:t>“ using</w:t>
+      </w:r>
+      <w:proofErr w:type="gramEnd"/>
+      <w:r>
+        <w:t xml:space="preserve"> the “</w:t>
+      </w:r>
+      <w:proofErr w:type="spellStart"/>
+      <w:r>
+        <w:t>string.Join</w:t>
+      </w:r>
+      <w:proofErr w:type="spellEnd"/>
+      <w:r>
+        <w:t xml:space="preserve">” method. If not, the Status of the </w:t>
+      </w:r>
+      <w:r>
+        <w:t xml:space="preserve">member </w:t>
+      </w:r>
+      <w:r>
+        <w:t xml:space="preserve">is then retrieved using the </w:t>
+      </w:r>
+      <w:proofErr w:type="spellStart"/>
+      <w:r>
+        <w:t>GetEmployeeStatus</w:t>
+      </w:r>
+      <w:proofErr w:type="spellEnd"/>
       <w:r>
         <w:t xml:space="preserve"> </w:t>
       </w:r>
       <w:r>
-        <w:t xml:space="preserve">is then retrieved using the GetEmployeeStatus </w:t>
-      </w:r>
-      <w:r>
-        <w:t xml:space="preserve">method of the AbsenceController. In this method, the member’s Id along with that date is used to see if that </w:t>
-      </w:r>
-      <w:r>
-        <w:t>member</w:t>
-      </w:r>
-      <w:r>
-        <w:t xml:space="preserve"> has an Absence for then. If so, this is returned also with “– Part” if the Absence was a PartDay. If not, a blank string is returned (“”) which is then used to indicate to the user that that </w:t>
-      </w:r>
-      <w:r>
-        <w:t>member</w:t>
-      </w:r>
-      <w:r>
-        <w:t xml:space="preserve"> of the Team is neither rostered to a session or has an absence on that day:</w:t>
+        <w:t xml:space="preserve">method of the </w:t>
+      </w:r>
+      <w:proofErr w:type="spellStart"/>
+      <w:r>
+        <w:t>AbsenceController</w:t>
+      </w:r>
+      <w:proofErr w:type="spellEnd"/>
+      <w:r>
+        <w:t xml:space="preserve">. In this method, the member’s Id along with that date is used to see if that member has an Absence for then. If so, this is returned also with “– Part” if the Absence was a </w:t>
+      </w:r>
+      <w:proofErr w:type="spellStart"/>
+      <w:r>
+        <w:t>PartDay</w:t>
+      </w:r>
+      <w:proofErr w:type="spellEnd"/>
+      <w:r>
+        <w:t>. If not, a blank string is returned (“”) which is then used to indicate to the user that that member of the Team is neither rostered to a session or has an absence on that day:</w:t>
       </w:r>
     </w:p>
     <w:bookmarkStart w:id="57" w:name="_MON_1610964851"/>
@@ -2515,10 +4090,10 @@
     <w:p>
       <w:r>
         <w:object w:dxaOrig="9026" w:dyaOrig="7741">
-          <v:shape id="_x0000_i1112" type="#_x0000_t75" style="width:451.5pt;height:387pt" o:ole="">
-            <v:imagedata r:id="rId131" o:title=""/>
-          </v:shape>
-          <o:OLEObject Type="Embed" ProgID="Word.OpenDocumentText.12" ShapeID="_x0000_i1112" DrawAspect="Content" ObjectID="_1610967066" r:id="rId132"/>
+          <v:shape id="_x0000_i1082" type="#_x0000_t75" style="width:451.5pt;height:387pt" o:ole="">
+            <v:imagedata r:id="rId130" o:title=""/>
+          </v:shape>
+          <o:OLEObject Type="Embed" ProgID="Word.OpenDocumentText.12" ShapeID="_x0000_i1082" DrawAspect="Content" ObjectID="_1611988613" r:id="rId131"/>
         </w:object>
       </w:r>
     </w:p>
@@ -2528,22 +4103,54 @@
           <w:b/>
         </w:rPr>
       </w:pPr>
+      <w:proofErr w:type="spellStart"/>
       <w:r>
         <w:rPr>
           <w:b/>
         </w:rPr>
-        <w:t>FetchAdmin Component</w:t>
-      </w:r>
-    </w:p>
-    <w:p>
+        <w:t>FetchAdmin</w:t>
+      </w:r>
+      <w:proofErr w:type="spellEnd"/>
       <w:r>
         <w:rPr>
           <w:b/>
         </w:rPr>
+        <w:t xml:space="preserve"> Component</w:t>
+      </w:r>
+    </w:p>
+    <w:p>
+      <w:r>
+        <w:rPr>
+          <w:b/>
+        </w:rPr>
         <w:tab/>
       </w:r>
       <w:r>
-        <w:t>The FetchAdmin Component allows the user to control various classes to which the rest of the components rely on such as sites, special dates and employee skills. For the most part, this component is very similar to other Fetch ones except a single delete v-dialog is used along with a switch statement to determine which section of the component is chosen to be deleted. This is handled with the respective “open…Delete” method for each class. Below is the code for the single v-dialog along with the “openSiteDelete” and “deleteSwitch” methods are an example:</w:t>
+        <w:t xml:space="preserve">The </w:t>
+      </w:r>
+      <w:proofErr w:type="spellStart"/>
+      <w:r>
+        <w:t>FetchAdmin</w:t>
+      </w:r>
+      <w:proofErr w:type="spellEnd"/>
+      <w:r>
+        <w:t xml:space="preserve"> Component allows the user to control various classes to which the rest of the components rely on such as sites, special dates and employee skills. For the most part, this component is very similar to other Fetch ones except a single delete v-dialog is used along with a switch statement to determine which section of the component is chosen to be deleted. This is handled with the respective “open…Delete” method for each class. Below is the code for the single v-dialog along with the “</w:t>
+      </w:r>
+      <w:proofErr w:type="spellStart"/>
+      <w:r>
+        <w:t>openSiteDelete</w:t>
+      </w:r>
+      <w:proofErr w:type="spellEnd"/>
+      <w:r>
+        <w:t>” and “</w:t>
+      </w:r>
+      <w:proofErr w:type="spellStart"/>
+      <w:r>
+        <w:t>deleteSwitch</w:t>
+      </w:r>
+      <w:proofErr w:type="spellEnd"/>
+      <w:r>
+        <w:t>” methods are an example:</w:t>
       </w:r>
     </w:p>
     <w:bookmarkStart w:id="58" w:name="_MON_1610966826"/>
@@ -2551,10 +4158,10 @@
     <w:p>
       <w:r>
         <w:object w:dxaOrig="9026" w:dyaOrig="3514">
-          <v:shape id="_x0000_i1125" type="#_x0000_t75" style="width:451.5pt;height:175.5pt" o:ole="">
-            <v:imagedata r:id="rId133" o:title=""/>
-          </v:shape>
-          <o:OLEObject Type="Embed" ProgID="Word.OpenDocumentText.12" ShapeID="_x0000_i1125" DrawAspect="Content" ObjectID="_1610967067" r:id="rId134"/>
+          <v:shape id="_x0000_i1083" type="#_x0000_t75" style="width:451.5pt;height:175.5pt" o:ole="">
+            <v:imagedata r:id="rId132" o:title=""/>
+          </v:shape>
+          <o:OLEObject Type="Embed" ProgID="Word.OpenDocumentText.12" ShapeID="_x0000_i1083" DrawAspect="Content" ObjectID="_1611988614" r:id="rId133"/>
         </w:object>
       </w:r>
     </w:p>
@@ -2563,10 +4170,10 @@
     <w:p>
       <w:r>
         <w:object w:dxaOrig="9026" w:dyaOrig="1513">
-          <v:shape id="_x0000_i1128" type="#_x0000_t75" style="width:451.5pt;height:75.75pt" o:ole="">
-            <v:imagedata r:id="rId135" o:title=""/>
-          </v:shape>
-          <o:OLEObject Type="Embed" ProgID="Word.OpenDocumentText.12" ShapeID="_x0000_i1128" DrawAspect="Content" ObjectID="_1610967068" r:id="rId136"/>
+          <v:shape id="_x0000_i1084" type="#_x0000_t75" style="width:451.5pt;height:75.75pt" o:ole="">
+            <v:imagedata r:id="rId134" o:title=""/>
+          </v:shape>
+          <o:OLEObject Type="Embed" ProgID="Word.OpenDocumentText.12" ShapeID="_x0000_i1084" DrawAspect="Content" ObjectID="_1611988615" r:id="rId135"/>
         </w:object>
       </w:r>
     </w:p>
@@ -2575,20 +4182,26 @@
     <w:p>
       <w:r>
         <w:object w:dxaOrig="9026" w:dyaOrig="3070">
-          <v:shape id="_x0000_i1131" type="#_x0000_t75" style="width:451.5pt;height:153.75pt" o:ole="">
-            <v:imagedata r:id="rId137" o:title=""/>
-          </v:shape>
-          <o:OLEObject Type="Embed" ProgID="Word.OpenDocumentText.12" ShapeID="_x0000_i1131" DrawAspect="Content" ObjectID="_1610967069" r:id="rId138"/>
+          <v:shape id="_x0000_i1085" type="#_x0000_t75" style="width:451.5pt;height:153.75pt" o:ole="">
+            <v:imagedata r:id="rId136" o:title=""/>
+          </v:shape>
+          <o:OLEObject Type="Embed" ProgID="Word.OpenDocumentText.12" ShapeID="_x0000_i1085" DrawAspect="Content" ObjectID="_1611988616" r:id="rId137"/>
         </w:object>
       </w:r>
     </w:p>
     <w:p>
       <w:r>
         <w:tab/>
-        <w:t>The switch will then trigger the corresponding delete method which will trigger the matching Delete method without the AdminController.</w:t>
-      </w:r>
-      <w:bookmarkStart w:id="61" w:name="_GoBack"/>
-      <w:bookmarkEnd w:id="61"/>
+        <w:t xml:space="preserve">The switch will then trigger the corresponding delete method which will trigger the matching Delete method without the </w:t>
+      </w:r>
+      <w:proofErr w:type="spellStart"/>
+      <w:r>
+        <w:t>AdminController</w:t>
+      </w:r>
+      <w:proofErr w:type="spellEnd"/>
+      <w:r>
+        <w:t>.</w:t>
+      </w:r>
     </w:p>
     <w:p/>
     <w:p/>

</xml_diff>